<commit_message>
Ubacio prikaz misa u tablicu
</commit_message>
<xml_diff>
--- a/laboratory/Open_Computing-6th_semester/data/OR_2018_19_Vjezbe_predlozak_strukture_crkve_hrvatske.docx
+++ b/laboratory/Open_Computing-6th_semester/data/OR_2018_19_Vjezbe_predlozak_strukture_crkve_hrvatske.docx
@@ -1406,16 +1406,7 @@
                 <w:sz w:val="20"/>
                 <w:szCs w:val="20"/>
               </w:rPr>
-              <w:t>D</w:t>
-            </w:r>
-            <w:r>
-              <w:rPr>
-                <w:rFonts w:ascii="Arial Narrow" w:hAnsi="Arial Narrow"/>
-                <w:b/>
-                <w:sz w:val="20"/>
-                <w:szCs w:val="20"/>
-              </w:rPr>
-              <w:t>atum</w:t>
+              <w:t>Dan u tjednu</w:t>
             </w:r>
           </w:p>
         </w:tc>
@@ -1513,7 +1504,7 @@
                 <w:sz w:val="20"/>
                 <w:szCs w:val="20"/>
               </w:rPr>
-              <w:t>E</w:t>
+              <w:t>A</w:t>
             </w:r>
           </w:p>
         </w:tc>
@@ -1579,7 +1570,7 @@
                 <w:sz w:val="20"/>
                 <w:szCs w:val="20"/>
               </w:rPr>
-              <w:t>DA</w:t>
+              <w:t>SKUP</w:t>
             </w:r>
           </w:p>
         </w:tc>
@@ -1610,7 +1601,25 @@
                 <w:sz w:val="20"/>
                 <w:szCs w:val="20"/>
               </w:rPr>
-              <w:t>Npr. 2019-03-22</w:t>
+              <w:t>Ponedjeljak, Utorak, Srijeda, Četvrtak, Petak</w:t>
+            </w:r>
+            <w:bookmarkStart w:id="3" w:name="_GoBack"/>
+            <w:bookmarkEnd w:id="3"/>
+            <w:r>
+              <w:rPr>
+                <w:rFonts w:ascii="Arial Narrow" w:hAnsi="Arial Narrow"/>
+                <w:sz w:val="20"/>
+                <w:szCs w:val="20"/>
+              </w:rPr>
+              <w:t xml:space="preserve">, </w:t>
+            </w:r>
+            <w:r>
+              <w:rPr>
+                <w:rFonts w:ascii="Arial Narrow" w:hAnsi="Arial Narrow"/>
+                <w:sz w:val="20"/>
+                <w:szCs w:val="20"/>
+              </w:rPr>
+              <w:t>Subota, Nedjelja</w:t>
             </w:r>
           </w:p>
         </w:tc>
@@ -1642,23 +1651,49 @@
                 <w:sz w:val="20"/>
                 <w:szCs w:val="20"/>
               </w:rPr>
-              <w:t>POLJE ZA UNOS</w:t>
-            </w:r>
-            <w:r>
-              <w:rPr>
-                <w:rFonts w:ascii="Arial Narrow" w:hAnsi="Arial Narrow"/>
-                <w:sz w:val="20"/>
-                <w:szCs w:val="20"/>
-              </w:rPr>
-              <w:t xml:space="preserve">-date </w:t>
-            </w:r>
-            <w:r>
-              <w:rPr>
-                <w:rFonts w:ascii="Arial Narrow" w:hAnsi="Arial Narrow"/>
-                <w:sz w:val="20"/>
-                <w:szCs w:val="20"/>
-              </w:rPr>
-              <w:t>tip</w:t>
+              <w:t xml:space="preserve">IZBORNIK ZA JEDNOSTRUKI ODABIR – </w:t>
+            </w:r>
+            <w:r>
+              <w:rPr>
+                <w:rFonts w:ascii="Arial Narrow" w:hAnsi="Arial Narrow"/>
+                <w:sz w:val="20"/>
+                <w:szCs w:val="20"/>
+              </w:rPr>
+              <w:t>single</w:t>
+            </w:r>
+            <w:r>
+              <w:rPr>
+                <w:rFonts w:ascii="Arial Narrow" w:hAnsi="Arial Narrow"/>
+                <w:sz w:val="20"/>
+                <w:szCs w:val="20"/>
+              </w:rPr>
+              <w:t xml:space="preserve"> </w:t>
+            </w:r>
+            <w:proofErr w:type="spellStart"/>
+            <w:r>
+              <w:rPr>
+                <w:rFonts w:ascii="Arial Narrow" w:hAnsi="Arial Narrow"/>
+                <w:sz w:val="20"/>
+                <w:szCs w:val="20"/>
+              </w:rPr>
+              <w:t>select</w:t>
+            </w:r>
+            <w:proofErr w:type="spellEnd"/>
+            <w:r>
+              <w:rPr>
+                <w:rFonts w:ascii="Arial Narrow" w:hAnsi="Arial Narrow"/>
+                <w:sz w:val="20"/>
+                <w:szCs w:val="20"/>
+              </w:rPr>
+              <w:t xml:space="preserve">, odabir </w:t>
+            </w:r>
+            <w:r>
+              <w:rPr>
+                <w:rFonts w:ascii="Arial Narrow" w:hAnsi="Arial Narrow"/>
+                <w:sz w:val="20"/>
+                <w:szCs w:val="20"/>
+              </w:rPr>
+              <w:t>dana u tjednu</w:t>
             </w:r>
           </w:p>
         </w:tc>
@@ -2002,7 +2037,7 @@
           <w:tcPr>
             <w:tcW w:w="431" w:type="dxa"/>
             <w:tcBorders>
-              <w:top w:val="nil"/>
+              <w:top w:val="single" w:sz="4" w:space="0" w:color="auto"/>
               <w:left w:val="single" w:sz="4" w:space="0" w:color="auto"/>
               <w:bottom w:val="single" w:sz="4" w:space="0" w:color="auto"/>
               <w:right w:val="single" w:sz="4" w:space="0" w:color="auto"/>
@@ -2033,7 +2068,7 @@
           <w:tcPr>
             <w:tcW w:w="2155" w:type="dxa"/>
             <w:tcBorders>
-              <w:top w:val="nil"/>
+              <w:top w:val="single" w:sz="4" w:space="0" w:color="auto"/>
               <w:left w:val="single" w:sz="4" w:space="0" w:color="auto"/>
               <w:bottom w:val="single" w:sz="4" w:space="0" w:color="auto"/>
               <w:right w:val="single" w:sz="4" w:space="0" w:color="auto"/>
@@ -2058,33 +2093,113 @@
                 <w:sz w:val="20"/>
                 <w:szCs w:val="20"/>
               </w:rPr>
-              <w:t xml:space="preserve">   </w:t>
-            </w:r>
-            <w:r>
-              <w:rPr>
-                <w:rFonts w:ascii="Arial Narrow" w:hAnsi="Arial Narrow"/>
-                <w:b/>
+              <w:t xml:space="preserve">        Ispovijed</w:t>
+            </w:r>
+          </w:p>
+        </w:tc>
+        <w:tc>
+          <w:tcPr>
+            <w:tcW w:w="538" w:type="dxa"/>
+            <w:tcBorders>
+              <w:top w:val="single" w:sz="4" w:space="0" w:color="auto"/>
+              <w:left w:val="nil"/>
+              <w:bottom w:val="single" w:sz="4" w:space="0" w:color="auto"/>
+              <w:right w:val="single" w:sz="4" w:space="0" w:color="auto"/>
+            </w:tcBorders>
+            <w:shd w:val="clear" w:color="auto" w:fill="F2DBDB" w:themeFill="accent2" w:themeFillTint="33"/>
+            <w:noWrap/>
+            <w:vAlign w:val="bottom"/>
+          </w:tcPr>
+          <w:p>
+            <w:pPr>
+              <w:ind w:firstLine="0"/>
+              <w:jc w:val="center"/>
+              <w:rPr>
+                <w:rFonts w:ascii="Arial Narrow" w:hAnsi="Arial Narrow"/>
+                <w:sz w:val="20"/>
+                <w:szCs w:val="20"/>
+              </w:rPr>
+            </w:pPr>
+            <w:r>
+              <w:rPr>
+                <w:rFonts w:ascii="Arial Narrow" w:hAnsi="Arial Narrow"/>
+                <w:sz w:val="20"/>
+                <w:szCs w:val="20"/>
+              </w:rPr>
+              <w:t>3</w:t>
+            </w:r>
+          </w:p>
+        </w:tc>
+        <w:tc>
+          <w:tcPr>
+            <w:tcW w:w="425" w:type="dxa"/>
+            <w:tcBorders>
+              <w:top w:val="single" w:sz="4" w:space="0" w:color="auto"/>
+              <w:left w:val="nil"/>
+              <w:bottom w:val="single" w:sz="4" w:space="0" w:color="auto"/>
+              <w:right w:val="single" w:sz="4" w:space="0" w:color="auto"/>
+            </w:tcBorders>
+            <w:shd w:val="clear" w:color="auto" w:fill="E5B8B7" w:themeFill="accent2" w:themeFillTint="66"/>
+            <w:noWrap/>
+            <w:vAlign w:val="bottom"/>
+          </w:tcPr>
+          <w:p>
+            <w:pPr>
+              <w:ind w:firstLine="0"/>
+              <w:jc w:val="center"/>
+              <w:rPr>
+                <w:rFonts w:ascii="Arial Narrow" w:hAnsi="Arial Narrow"/>
+                <w:sz w:val="20"/>
+                <w:szCs w:val="20"/>
+              </w:rPr>
+            </w:pPr>
+            <w:r>
+              <w:rPr>
+                <w:rFonts w:ascii="Arial Narrow" w:hAnsi="Arial Narrow"/>
+                <w:sz w:val="20"/>
+                <w:szCs w:val="20"/>
+              </w:rPr>
+              <w:t>N</w:t>
+            </w:r>
+          </w:p>
+        </w:tc>
+        <w:tc>
+          <w:tcPr>
+            <w:tcW w:w="567" w:type="dxa"/>
+            <w:tcBorders>
+              <w:top w:val="single" w:sz="4" w:space="0" w:color="auto"/>
+              <w:left w:val="nil"/>
+              <w:bottom w:val="single" w:sz="4" w:space="0" w:color="auto"/>
+              <w:right w:val="single" w:sz="4" w:space="0" w:color="auto"/>
+            </w:tcBorders>
+            <w:noWrap/>
+            <w:vAlign w:val="bottom"/>
+          </w:tcPr>
+          <w:p>
+            <w:pPr>
+              <w:ind w:firstLine="0"/>
+              <w:jc w:val="center"/>
+              <w:rPr>
+                <w:rFonts w:ascii="Arial Narrow" w:hAnsi="Arial Narrow"/>
+                <w:sz w:val="20"/>
+                <w:szCs w:val="20"/>
+              </w:rPr>
+            </w:pPr>
+            <w:r>
+              <w:rPr>
+                <w:rFonts w:ascii="Arial Narrow" w:hAnsi="Arial Narrow"/>
                 <w:sz w:val="20"/>
                 <w:szCs w:val="20"/>
               </w:rPr>
               <w:t>A</w:t>
             </w:r>
-            <w:r>
-              <w:rPr>
-                <w:rFonts w:ascii="Arial Narrow" w:hAnsi="Arial Narrow"/>
-                <w:b/>
-                <w:sz w:val="20"/>
-                <w:szCs w:val="20"/>
-              </w:rPr>
-              <w:t>ktivnosti</w:t>
-            </w:r>
-          </w:p>
-        </w:tc>
-        <w:tc>
-          <w:tcPr>
-            <w:tcW w:w="538" w:type="dxa"/>
-            <w:tcBorders>
-              <w:top w:val="nil"/>
+          </w:p>
+        </w:tc>
+        <w:tc>
+          <w:tcPr>
+            <w:tcW w:w="992" w:type="dxa"/>
+            <w:tcBorders>
+              <w:top w:val="single" w:sz="4" w:space="0" w:color="auto"/>
               <w:left w:val="nil"/>
               <w:bottom w:val="single" w:sz="4" w:space="0" w:color="auto"/>
               <w:right w:val="single" w:sz="4" w:space="0" w:color="auto"/>
@@ -2109,15 +2224,15 @@
                 <w:sz w:val="20"/>
                 <w:szCs w:val="20"/>
               </w:rPr>
-              <w:t>2</w:t>
-            </w:r>
-          </w:p>
-        </w:tc>
-        <w:tc>
-          <w:tcPr>
-            <w:tcW w:w="425" w:type="dxa"/>
-            <w:tcBorders>
-              <w:top w:val="nil"/>
+              <w:t>NE</w:t>
+            </w:r>
+          </w:p>
+        </w:tc>
+        <w:tc>
+          <w:tcPr>
+            <w:tcW w:w="851" w:type="dxa"/>
+            <w:tcBorders>
+              <w:top w:val="single" w:sz="4" w:space="0" w:color="auto"/>
               <w:left w:val="nil"/>
               <w:bottom w:val="single" w:sz="4" w:space="0" w:color="auto"/>
               <w:right w:val="single" w:sz="4" w:space="0" w:color="auto"/>
@@ -2142,47 +2257,46 @@
                 <w:sz w:val="20"/>
                 <w:szCs w:val="20"/>
               </w:rPr>
-              <w:t>1</w:t>
-            </w:r>
-          </w:p>
-        </w:tc>
-        <w:tc>
-          <w:tcPr>
-            <w:tcW w:w="567" w:type="dxa"/>
-            <w:tcBorders>
-              <w:top w:val="nil"/>
-              <w:left w:val="nil"/>
-              <w:bottom w:val="single" w:sz="4" w:space="0" w:color="auto"/>
-              <w:right w:val="single" w:sz="4" w:space="0" w:color="auto"/>
-            </w:tcBorders>
-            <w:noWrap/>
-            <w:vAlign w:val="bottom"/>
-          </w:tcPr>
-          <w:p>
-            <w:pPr>
-              <w:ind w:firstLine="0"/>
-              <w:jc w:val="center"/>
-              <w:rPr>
-                <w:rFonts w:ascii="Arial Narrow" w:hAnsi="Arial Narrow"/>
-                <w:sz w:val="20"/>
-                <w:szCs w:val="20"/>
-              </w:rPr>
-            </w:pPr>
-            <w:r>
-              <w:rPr>
-                <w:rFonts w:ascii="Arial Narrow" w:hAnsi="Arial Narrow"/>
-                <w:sz w:val="20"/>
-                <w:szCs w:val="20"/>
-              </w:rPr>
-              <w:t>E</w:t>
-            </w:r>
-          </w:p>
-        </w:tc>
-        <w:tc>
-          <w:tcPr>
-            <w:tcW w:w="992" w:type="dxa"/>
-            <w:tcBorders>
-              <w:top w:val="nil"/>
+              <w:t>SKUP</w:t>
+            </w:r>
+          </w:p>
+        </w:tc>
+        <w:tc>
+          <w:tcPr>
+            <w:tcW w:w="3827" w:type="dxa"/>
+            <w:tcBorders>
+              <w:top w:val="single" w:sz="4" w:space="0" w:color="auto"/>
+              <w:left w:val="nil"/>
+              <w:bottom w:val="single" w:sz="4" w:space="0" w:color="auto"/>
+              <w:right w:val="single" w:sz="4" w:space="0" w:color="auto"/>
+            </w:tcBorders>
+            <w:noWrap/>
+            <w:vAlign w:val="bottom"/>
+          </w:tcPr>
+          <w:p>
+            <w:pPr>
+              <w:ind w:firstLine="0"/>
+              <w:rPr>
+                <w:rFonts w:ascii="Arial Narrow" w:hAnsi="Arial Narrow"/>
+                <w:sz w:val="20"/>
+                <w:szCs w:val="20"/>
+              </w:rPr>
+            </w:pPr>
+            <w:r>
+              <w:rPr>
+                <w:rFonts w:ascii="Arial Narrow" w:hAnsi="Arial Narrow"/>
+                <w:sz w:val="20"/>
+                <w:szCs w:val="20"/>
+              </w:rPr>
+              <w:t>Prije mise, poslije mise</w:t>
+            </w:r>
+          </w:p>
+        </w:tc>
+        <w:tc>
+          <w:tcPr>
+            <w:tcW w:w="4253" w:type="dxa"/>
+            <w:tcBorders>
+              <w:top w:val="single" w:sz="4" w:space="0" w:color="auto"/>
               <w:left w:val="nil"/>
               <w:bottom w:val="single" w:sz="4" w:space="0" w:color="auto"/>
               <w:right w:val="single" w:sz="4" w:space="0" w:color="auto"/>
@@ -2194,124 +2308,19 @@
           <w:p>
             <w:pPr>
               <w:ind w:firstLine="0"/>
-              <w:jc w:val="center"/>
-              <w:rPr>
-                <w:rFonts w:ascii="Arial Narrow" w:hAnsi="Arial Narrow"/>
-                <w:sz w:val="20"/>
-                <w:szCs w:val="20"/>
-              </w:rPr>
-            </w:pPr>
-            <w:r>
-              <w:rPr>
-                <w:rFonts w:ascii="Arial Narrow" w:hAnsi="Arial Narrow"/>
-                <w:sz w:val="20"/>
-                <w:szCs w:val="20"/>
-              </w:rPr>
-              <w:t>NE</w:t>
-            </w:r>
-          </w:p>
-        </w:tc>
-        <w:tc>
-          <w:tcPr>
-            <w:tcW w:w="851" w:type="dxa"/>
-            <w:tcBorders>
-              <w:top w:val="nil"/>
-              <w:left w:val="nil"/>
-              <w:bottom w:val="single" w:sz="4" w:space="0" w:color="auto"/>
-              <w:right w:val="single" w:sz="4" w:space="0" w:color="auto"/>
-            </w:tcBorders>
-            <w:shd w:val="clear" w:color="auto" w:fill="E5B8B7" w:themeFill="accent2" w:themeFillTint="66"/>
-            <w:noWrap/>
-            <w:vAlign w:val="bottom"/>
-          </w:tcPr>
-          <w:p>
-            <w:pPr>
-              <w:ind w:firstLine="0"/>
-              <w:jc w:val="center"/>
-              <w:rPr>
-                <w:rFonts w:ascii="Arial Narrow" w:hAnsi="Arial Narrow"/>
-                <w:sz w:val="20"/>
-                <w:szCs w:val="20"/>
-              </w:rPr>
-            </w:pPr>
-            <w:r>
-              <w:rPr>
-                <w:rFonts w:ascii="Arial Narrow" w:hAnsi="Arial Narrow"/>
-                <w:sz w:val="20"/>
-                <w:szCs w:val="20"/>
-              </w:rPr>
-              <w:t>SKUP</w:t>
-            </w:r>
-          </w:p>
-        </w:tc>
-        <w:tc>
-          <w:tcPr>
-            <w:tcW w:w="3827" w:type="dxa"/>
-            <w:tcBorders>
-              <w:top w:val="nil"/>
-              <w:left w:val="nil"/>
-              <w:bottom w:val="single" w:sz="4" w:space="0" w:color="auto"/>
-              <w:right w:val="single" w:sz="4" w:space="0" w:color="auto"/>
-            </w:tcBorders>
-            <w:noWrap/>
-            <w:vAlign w:val="bottom"/>
-          </w:tcPr>
-          <w:p>
-            <w:pPr>
-              <w:ind w:firstLine="0"/>
-              <w:rPr>
-                <w:rFonts w:ascii="Arial Narrow" w:hAnsi="Arial Narrow"/>
-                <w:sz w:val="20"/>
-                <w:szCs w:val="20"/>
-              </w:rPr>
-            </w:pPr>
-            <w:r>
-              <w:rPr>
-                <w:rFonts w:ascii="Arial Narrow" w:hAnsi="Arial Narrow"/>
-                <w:sz w:val="20"/>
-                <w:szCs w:val="20"/>
-              </w:rPr>
-              <w:t>Vjeronauk</w:t>
-            </w:r>
-            <w:r>
-              <w:rPr>
-                <w:rFonts w:ascii="Arial Narrow" w:hAnsi="Arial Narrow"/>
-                <w:sz w:val="20"/>
-                <w:szCs w:val="20"/>
-              </w:rPr>
-              <w:t>, Caritas, Ministriranje, Zaruke</w:t>
-            </w:r>
-          </w:p>
-        </w:tc>
-        <w:tc>
-          <w:tcPr>
-            <w:tcW w:w="4253" w:type="dxa"/>
-            <w:tcBorders>
-              <w:top w:val="nil"/>
-              <w:left w:val="nil"/>
-              <w:bottom w:val="single" w:sz="4" w:space="0" w:color="auto"/>
-              <w:right w:val="single" w:sz="4" w:space="0" w:color="auto"/>
-            </w:tcBorders>
-            <w:shd w:val="clear" w:color="auto" w:fill="F2DBDB" w:themeFill="accent2" w:themeFillTint="33"/>
-            <w:noWrap/>
-            <w:vAlign w:val="bottom"/>
-          </w:tcPr>
-          <w:p>
-            <w:pPr>
-              <w:ind w:firstLine="0"/>
-              <w:rPr>
-                <w:rFonts w:ascii="Arial Narrow" w:hAnsi="Arial Narrow"/>
-                <w:sz w:val="20"/>
-                <w:szCs w:val="20"/>
-              </w:rPr>
-            </w:pPr>
-            <w:r>
-              <w:rPr>
-                <w:rFonts w:ascii="Arial Narrow" w:hAnsi="Arial Narrow"/>
-                <w:sz w:val="20"/>
-                <w:szCs w:val="20"/>
-              </w:rPr>
-              <w:t xml:space="preserve">IZBORNIK ZA VIŠESTRUKI ODABIR – </w:t>
+              <w:rPr>
+                <w:rFonts w:ascii="Arial Narrow" w:hAnsi="Arial Narrow"/>
+                <w:sz w:val="20"/>
+                <w:szCs w:val="20"/>
+              </w:rPr>
+            </w:pPr>
+            <w:r>
+              <w:rPr>
+                <w:rFonts w:ascii="Arial Narrow" w:hAnsi="Arial Narrow"/>
+                <w:sz w:val="20"/>
+                <w:szCs w:val="20"/>
+              </w:rPr>
+              <w:t xml:space="preserve">KVADRATIĆ ZA ODABIR – </w:t>
             </w:r>
             <w:proofErr w:type="spellStart"/>
             <w:r>
@@ -2320,7 +2329,7 @@
                 <w:sz w:val="20"/>
                 <w:szCs w:val="20"/>
               </w:rPr>
-              <w:t>multiple</w:t>
+              <w:t>checkbox</w:t>
             </w:r>
             <w:proofErr w:type="spellEnd"/>
             <w:r>
@@ -2329,25 +2338,7 @@
                 <w:sz w:val="20"/>
                 <w:szCs w:val="20"/>
               </w:rPr>
-              <w:t xml:space="preserve"> </w:t>
-            </w:r>
-            <w:proofErr w:type="spellStart"/>
-            <w:r>
-              <w:rPr>
-                <w:rFonts w:ascii="Arial Narrow" w:hAnsi="Arial Narrow"/>
-                <w:sz w:val="20"/>
-                <w:szCs w:val="20"/>
-              </w:rPr>
-              <w:t>select</w:t>
-            </w:r>
-            <w:proofErr w:type="spellEnd"/>
-            <w:r>
-              <w:rPr>
-                <w:rFonts w:ascii="Arial Narrow" w:hAnsi="Arial Narrow"/>
-                <w:sz w:val="20"/>
-                <w:szCs w:val="20"/>
-              </w:rPr>
-              <w:t>, odabir više vrijednosti</w:t>
+              <w:t>, višestruki izbor</w:t>
             </w:r>
           </w:p>
         </w:tc>
@@ -2416,269 +2407,279 @@
                 <w:sz w:val="20"/>
                 <w:szCs w:val="20"/>
               </w:rPr>
+              <w:t xml:space="preserve">   </w:t>
+            </w:r>
+            <w:r>
+              <w:rPr>
+                <w:rFonts w:ascii="Arial Narrow" w:hAnsi="Arial Narrow"/>
+                <w:b/>
+                <w:sz w:val="20"/>
+                <w:szCs w:val="20"/>
+              </w:rPr>
+              <w:t>A</w:t>
+            </w:r>
+            <w:r>
+              <w:rPr>
+                <w:rFonts w:ascii="Arial Narrow" w:hAnsi="Arial Narrow"/>
+                <w:b/>
+                <w:sz w:val="20"/>
+                <w:szCs w:val="20"/>
+              </w:rPr>
+              <w:t>ktivnosti</w:t>
+            </w:r>
+          </w:p>
+        </w:tc>
+        <w:tc>
+          <w:tcPr>
+            <w:tcW w:w="538" w:type="dxa"/>
+            <w:tcBorders>
+              <w:top w:val="nil"/>
+              <w:left w:val="nil"/>
+              <w:bottom w:val="single" w:sz="4" w:space="0" w:color="auto"/>
+              <w:right w:val="single" w:sz="4" w:space="0" w:color="auto"/>
+            </w:tcBorders>
+            <w:shd w:val="clear" w:color="auto" w:fill="F2DBDB" w:themeFill="accent2" w:themeFillTint="33"/>
+            <w:noWrap/>
+            <w:vAlign w:val="bottom"/>
+          </w:tcPr>
+          <w:p>
+            <w:pPr>
+              <w:ind w:firstLine="0"/>
+              <w:jc w:val="center"/>
+              <w:rPr>
+                <w:rFonts w:ascii="Arial Narrow" w:hAnsi="Arial Narrow"/>
+                <w:sz w:val="20"/>
+                <w:szCs w:val="20"/>
+              </w:rPr>
+            </w:pPr>
+            <w:r>
+              <w:rPr>
+                <w:rFonts w:ascii="Arial Narrow" w:hAnsi="Arial Narrow"/>
+                <w:sz w:val="20"/>
+                <w:szCs w:val="20"/>
+              </w:rPr>
+              <w:t>2</w:t>
+            </w:r>
+          </w:p>
+        </w:tc>
+        <w:tc>
+          <w:tcPr>
+            <w:tcW w:w="425" w:type="dxa"/>
+            <w:tcBorders>
+              <w:top w:val="nil"/>
+              <w:left w:val="nil"/>
+              <w:bottom w:val="single" w:sz="4" w:space="0" w:color="auto"/>
+              <w:right w:val="single" w:sz="4" w:space="0" w:color="auto"/>
+            </w:tcBorders>
+            <w:shd w:val="clear" w:color="auto" w:fill="E5B8B7" w:themeFill="accent2" w:themeFillTint="66"/>
+            <w:noWrap/>
+            <w:vAlign w:val="bottom"/>
+          </w:tcPr>
+          <w:p>
+            <w:pPr>
+              <w:ind w:firstLine="0"/>
+              <w:jc w:val="center"/>
+              <w:rPr>
+                <w:rFonts w:ascii="Arial Narrow" w:hAnsi="Arial Narrow"/>
+                <w:sz w:val="20"/>
+                <w:szCs w:val="20"/>
+              </w:rPr>
+            </w:pPr>
+            <w:r>
+              <w:rPr>
+                <w:rFonts w:ascii="Arial Narrow" w:hAnsi="Arial Narrow"/>
+                <w:sz w:val="20"/>
+                <w:szCs w:val="20"/>
+              </w:rPr>
+              <w:t>N</w:t>
+            </w:r>
+          </w:p>
+        </w:tc>
+        <w:tc>
+          <w:tcPr>
+            <w:tcW w:w="567" w:type="dxa"/>
+            <w:tcBorders>
+              <w:top w:val="nil"/>
+              <w:left w:val="nil"/>
+              <w:bottom w:val="single" w:sz="4" w:space="0" w:color="auto"/>
+              <w:right w:val="single" w:sz="4" w:space="0" w:color="auto"/>
+            </w:tcBorders>
+            <w:noWrap/>
+            <w:vAlign w:val="bottom"/>
+          </w:tcPr>
+          <w:p>
+            <w:pPr>
+              <w:ind w:firstLine="0"/>
+              <w:jc w:val="center"/>
+              <w:rPr>
+                <w:rFonts w:ascii="Arial Narrow" w:hAnsi="Arial Narrow"/>
+                <w:sz w:val="20"/>
+                <w:szCs w:val="20"/>
+              </w:rPr>
+            </w:pPr>
+            <w:r>
+              <w:rPr>
+                <w:rFonts w:ascii="Arial Narrow" w:hAnsi="Arial Narrow"/>
+                <w:sz w:val="20"/>
+                <w:szCs w:val="20"/>
+              </w:rPr>
+              <w:t>A</w:t>
+            </w:r>
+          </w:p>
+        </w:tc>
+        <w:tc>
+          <w:tcPr>
+            <w:tcW w:w="992" w:type="dxa"/>
+            <w:tcBorders>
+              <w:top w:val="nil"/>
+              <w:left w:val="nil"/>
+              <w:bottom w:val="single" w:sz="4" w:space="0" w:color="auto"/>
+              <w:right w:val="single" w:sz="4" w:space="0" w:color="auto"/>
+            </w:tcBorders>
+            <w:shd w:val="clear" w:color="auto" w:fill="F2DBDB" w:themeFill="accent2" w:themeFillTint="33"/>
+            <w:noWrap/>
+            <w:vAlign w:val="bottom"/>
+          </w:tcPr>
+          <w:p>
+            <w:pPr>
+              <w:ind w:firstLine="0"/>
+              <w:jc w:val="center"/>
+              <w:rPr>
+                <w:rFonts w:ascii="Arial Narrow" w:hAnsi="Arial Narrow"/>
+                <w:sz w:val="20"/>
+                <w:szCs w:val="20"/>
+              </w:rPr>
+            </w:pPr>
+            <w:r>
+              <w:rPr>
+                <w:rFonts w:ascii="Arial Narrow" w:hAnsi="Arial Narrow"/>
+                <w:sz w:val="20"/>
+                <w:szCs w:val="20"/>
+              </w:rPr>
+              <w:t>NE</w:t>
+            </w:r>
+          </w:p>
+        </w:tc>
+        <w:tc>
+          <w:tcPr>
+            <w:tcW w:w="851" w:type="dxa"/>
+            <w:tcBorders>
+              <w:top w:val="nil"/>
+              <w:left w:val="nil"/>
+              <w:bottom w:val="single" w:sz="4" w:space="0" w:color="auto"/>
+              <w:right w:val="single" w:sz="4" w:space="0" w:color="auto"/>
+            </w:tcBorders>
+            <w:shd w:val="clear" w:color="auto" w:fill="E5B8B7" w:themeFill="accent2" w:themeFillTint="66"/>
+            <w:noWrap/>
+            <w:vAlign w:val="bottom"/>
+          </w:tcPr>
+          <w:p>
+            <w:pPr>
+              <w:ind w:firstLine="0"/>
+              <w:jc w:val="center"/>
+              <w:rPr>
+                <w:rFonts w:ascii="Arial Narrow" w:hAnsi="Arial Narrow"/>
+                <w:sz w:val="20"/>
+                <w:szCs w:val="20"/>
+              </w:rPr>
+            </w:pPr>
+            <w:r>
+              <w:rPr>
+                <w:rFonts w:ascii="Arial Narrow" w:hAnsi="Arial Narrow"/>
+                <w:sz w:val="20"/>
+                <w:szCs w:val="20"/>
+              </w:rPr>
+              <w:t>SKUP</w:t>
+            </w:r>
+          </w:p>
+        </w:tc>
+        <w:tc>
+          <w:tcPr>
+            <w:tcW w:w="3827" w:type="dxa"/>
+            <w:tcBorders>
+              <w:top w:val="nil"/>
+              <w:left w:val="nil"/>
+              <w:bottom w:val="single" w:sz="4" w:space="0" w:color="auto"/>
+              <w:right w:val="single" w:sz="4" w:space="0" w:color="auto"/>
+            </w:tcBorders>
+            <w:noWrap/>
+            <w:vAlign w:val="bottom"/>
+          </w:tcPr>
+          <w:p>
+            <w:pPr>
+              <w:ind w:firstLine="0"/>
+              <w:rPr>
+                <w:rFonts w:ascii="Arial Narrow" w:hAnsi="Arial Narrow"/>
+                <w:sz w:val="20"/>
+                <w:szCs w:val="20"/>
+              </w:rPr>
+            </w:pPr>
+            <w:r>
+              <w:rPr>
+                <w:rFonts w:ascii="Arial Narrow" w:hAnsi="Arial Narrow"/>
+                <w:sz w:val="20"/>
+                <w:szCs w:val="20"/>
+              </w:rPr>
+              <w:t>Vjeronauk</w:t>
+            </w:r>
+            <w:r>
+              <w:rPr>
+                <w:rFonts w:ascii="Arial Narrow" w:hAnsi="Arial Narrow"/>
+                <w:sz w:val="20"/>
+                <w:szCs w:val="20"/>
+              </w:rPr>
+              <w:t>, Caritas, Ministriranje, Zaruke</w:t>
+            </w:r>
+          </w:p>
+        </w:tc>
+        <w:tc>
+          <w:tcPr>
+            <w:tcW w:w="4253" w:type="dxa"/>
+            <w:tcBorders>
+              <w:top w:val="nil"/>
+              <w:left w:val="nil"/>
+              <w:bottom w:val="single" w:sz="4" w:space="0" w:color="auto"/>
+              <w:right w:val="single" w:sz="4" w:space="0" w:color="auto"/>
+            </w:tcBorders>
+            <w:shd w:val="clear" w:color="auto" w:fill="F2DBDB" w:themeFill="accent2" w:themeFillTint="33"/>
+            <w:noWrap/>
+            <w:vAlign w:val="bottom"/>
+          </w:tcPr>
+          <w:p>
+            <w:pPr>
+              <w:ind w:firstLine="0"/>
+              <w:rPr>
+                <w:rFonts w:ascii="Arial Narrow" w:hAnsi="Arial Narrow"/>
+                <w:sz w:val="20"/>
+                <w:szCs w:val="20"/>
+              </w:rPr>
+            </w:pPr>
+            <w:r>
+              <w:rPr>
+                <w:rFonts w:ascii="Arial Narrow" w:hAnsi="Arial Narrow"/>
+                <w:sz w:val="20"/>
+                <w:szCs w:val="20"/>
+              </w:rPr>
+              <w:t xml:space="preserve">IZBORNIK ZA VIŠESTRUKI ODABIR – </w:t>
+            </w:r>
+            <w:proofErr w:type="spellStart"/>
+            <w:r>
+              <w:rPr>
+                <w:rFonts w:ascii="Arial Narrow" w:hAnsi="Arial Narrow"/>
+                <w:sz w:val="20"/>
+                <w:szCs w:val="20"/>
+              </w:rPr>
+              <w:t>multiple</w:t>
+            </w:r>
+            <w:proofErr w:type="spellEnd"/>
+            <w:r>
+              <w:rPr>
+                <w:rFonts w:ascii="Arial Narrow" w:hAnsi="Arial Narrow"/>
+                <w:sz w:val="20"/>
+                <w:szCs w:val="20"/>
+              </w:rPr>
               <w:t xml:space="preserve"> </w:t>
             </w:r>
-            <w:r>
-              <w:rPr>
-                <w:rFonts w:ascii="Arial Narrow" w:hAnsi="Arial Narrow"/>
-                <w:b/>
-                <w:sz w:val="20"/>
-                <w:szCs w:val="20"/>
-              </w:rPr>
-              <w:t xml:space="preserve">  K</w:t>
-            </w:r>
-            <w:r>
-              <w:rPr>
-                <w:rFonts w:ascii="Arial Narrow" w:hAnsi="Arial Narrow"/>
-                <w:b/>
-                <w:sz w:val="20"/>
-                <w:szCs w:val="20"/>
-              </w:rPr>
-              <w:t>ategorija</w:t>
-            </w:r>
-          </w:p>
-        </w:tc>
-        <w:tc>
-          <w:tcPr>
-            <w:tcW w:w="538" w:type="dxa"/>
-            <w:tcBorders>
-              <w:top w:val="nil"/>
-              <w:left w:val="nil"/>
-              <w:bottom w:val="single" w:sz="4" w:space="0" w:color="auto"/>
-              <w:right w:val="single" w:sz="4" w:space="0" w:color="auto"/>
-            </w:tcBorders>
-            <w:shd w:val="clear" w:color="auto" w:fill="F2DBDB" w:themeFill="accent2" w:themeFillTint="33"/>
-            <w:noWrap/>
-            <w:vAlign w:val="bottom"/>
-          </w:tcPr>
-          <w:p>
-            <w:pPr>
-              <w:ind w:firstLine="0"/>
-              <w:jc w:val="center"/>
-              <w:rPr>
-                <w:rFonts w:ascii="Arial Narrow" w:hAnsi="Arial Narrow"/>
-                <w:sz w:val="20"/>
-                <w:szCs w:val="20"/>
-              </w:rPr>
-            </w:pPr>
-            <w:r>
-              <w:rPr>
-                <w:rFonts w:ascii="Arial Narrow" w:hAnsi="Arial Narrow"/>
-                <w:sz w:val="20"/>
-                <w:szCs w:val="20"/>
-              </w:rPr>
-              <w:t>2</w:t>
-            </w:r>
-          </w:p>
-        </w:tc>
-        <w:tc>
-          <w:tcPr>
-            <w:tcW w:w="425" w:type="dxa"/>
-            <w:tcBorders>
-              <w:top w:val="nil"/>
-              <w:left w:val="nil"/>
-              <w:bottom w:val="single" w:sz="4" w:space="0" w:color="auto"/>
-              <w:right w:val="single" w:sz="4" w:space="0" w:color="auto"/>
-            </w:tcBorders>
-            <w:shd w:val="clear" w:color="auto" w:fill="E5B8B7" w:themeFill="accent2" w:themeFillTint="66"/>
-            <w:noWrap/>
-            <w:vAlign w:val="bottom"/>
-          </w:tcPr>
-          <w:p>
-            <w:pPr>
-              <w:ind w:firstLine="0"/>
-              <w:jc w:val="center"/>
-              <w:rPr>
-                <w:rFonts w:ascii="Arial Narrow" w:hAnsi="Arial Narrow"/>
-                <w:sz w:val="20"/>
-                <w:szCs w:val="20"/>
-              </w:rPr>
-            </w:pPr>
-            <w:r>
-              <w:rPr>
-                <w:rFonts w:ascii="Arial Narrow" w:hAnsi="Arial Narrow"/>
-                <w:sz w:val="20"/>
-                <w:szCs w:val="20"/>
-              </w:rPr>
-              <w:t>1</w:t>
-            </w:r>
-          </w:p>
-        </w:tc>
-        <w:tc>
-          <w:tcPr>
-            <w:tcW w:w="567" w:type="dxa"/>
-            <w:tcBorders>
-              <w:top w:val="nil"/>
-              <w:left w:val="nil"/>
-              <w:bottom w:val="single" w:sz="4" w:space="0" w:color="auto"/>
-              <w:right w:val="single" w:sz="4" w:space="0" w:color="auto"/>
-            </w:tcBorders>
-            <w:noWrap/>
-            <w:vAlign w:val="bottom"/>
-          </w:tcPr>
-          <w:p>
-            <w:pPr>
-              <w:ind w:firstLine="0"/>
-              <w:jc w:val="center"/>
-              <w:rPr>
-                <w:rFonts w:ascii="Arial Narrow" w:hAnsi="Arial Narrow"/>
-                <w:sz w:val="20"/>
-                <w:szCs w:val="20"/>
-              </w:rPr>
-            </w:pPr>
-            <w:r>
-              <w:rPr>
-                <w:rFonts w:ascii="Arial Narrow" w:hAnsi="Arial Narrow"/>
-                <w:sz w:val="20"/>
-                <w:szCs w:val="20"/>
-              </w:rPr>
-              <w:t>A</w:t>
-            </w:r>
-          </w:p>
-        </w:tc>
-        <w:tc>
-          <w:tcPr>
-            <w:tcW w:w="992" w:type="dxa"/>
-            <w:tcBorders>
-              <w:top w:val="nil"/>
-              <w:left w:val="nil"/>
-              <w:bottom w:val="single" w:sz="4" w:space="0" w:color="auto"/>
-              <w:right w:val="single" w:sz="4" w:space="0" w:color="auto"/>
-            </w:tcBorders>
-            <w:shd w:val="clear" w:color="auto" w:fill="F2DBDB" w:themeFill="accent2" w:themeFillTint="33"/>
-            <w:noWrap/>
-            <w:vAlign w:val="bottom"/>
-          </w:tcPr>
-          <w:p>
-            <w:pPr>
-              <w:ind w:firstLine="0"/>
-              <w:jc w:val="center"/>
-              <w:rPr>
-                <w:rFonts w:ascii="Arial Narrow" w:hAnsi="Arial Narrow"/>
-                <w:sz w:val="20"/>
-                <w:szCs w:val="20"/>
-              </w:rPr>
-            </w:pPr>
-            <w:r>
-              <w:rPr>
-                <w:rFonts w:ascii="Arial Narrow" w:hAnsi="Arial Narrow"/>
-                <w:sz w:val="20"/>
-                <w:szCs w:val="20"/>
-              </w:rPr>
-              <w:t>DA</w:t>
-            </w:r>
-          </w:p>
-        </w:tc>
-        <w:tc>
-          <w:tcPr>
-            <w:tcW w:w="851" w:type="dxa"/>
-            <w:tcBorders>
-              <w:top w:val="nil"/>
-              <w:left w:val="nil"/>
-              <w:bottom w:val="single" w:sz="4" w:space="0" w:color="auto"/>
-              <w:right w:val="single" w:sz="4" w:space="0" w:color="auto"/>
-            </w:tcBorders>
-            <w:shd w:val="clear" w:color="auto" w:fill="E5B8B7" w:themeFill="accent2" w:themeFillTint="66"/>
-            <w:noWrap/>
-            <w:vAlign w:val="bottom"/>
-          </w:tcPr>
-          <w:p>
-            <w:pPr>
-              <w:ind w:firstLine="0"/>
-              <w:jc w:val="center"/>
-              <w:rPr>
-                <w:rFonts w:ascii="Arial Narrow" w:hAnsi="Arial Narrow"/>
-                <w:sz w:val="20"/>
-                <w:szCs w:val="20"/>
-              </w:rPr>
-            </w:pPr>
-            <w:r>
-              <w:rPr>
-                <w:rFonts w:ascii="Arial Narrow" w:hAnsi="Arial Narrow"/>
-                <w:sz w:val="20"/>
-                <w:szCs w:val="20"/>
-              </w:rPr>
-              <w:t>SKUP</w:t>
-            </w:r>
-          </w:p>
-        </w:tc>
-        <w:tc>
-          <w:tcPr>
-            <w:tcW w:w="3827" w:type="dxa"/>
-            <w:tcBorders>
-              <w:top w:val="nil"/>
-              <w:left w:val="nil"/>
-              <w:bottom w:val="single" w:sz="4" w:space="0" w:color="auto"/>
-              <w:right w:val="single" w:sz="4" w:space="0" w:color="auto"/>
-            </w:tcBorders>
-            <w:noWrap/>
-            <w:vAlign w:val="bottom"/>
-          </w:tcPr>
-          <w:p>
-            <w:pPr>
-              <w:ind w:firstLine="0"/>
-              <w:rPr>
-                <w:rFonts w:ascii="Arial Narrow" w:hAnsi="Arial Narrow"/>
-                <w:sz w:val="20"/>
-                <w:szCs w:val="20"/>
-              </w:rPr>
-            </w:pPr>
-            <w:r>
-              <w:rPr>
-                <w:rFonts w:ascii="Arial Narrow" w:hAnsi="Arial Narrow"/>
-                <w:sz w:val="20"/>
-                <w:szCs w:val="20"/>
-              </w:rPr>
-              <w:t xml:space="preserve">Katolička, Pravoslavna, </w:t>
-            </w:r>
-            <w:r>
-              <w:rPr>
-                <w:rFonts w:ascii="Arial Narrow" w:hAnsi="Arial Narrow"/>
-                <w:sz w:val="20"/>
-                <w:szCs w:val="20"/>
-              </w:rPr>
-              <w:t>Protestantska</w:t>
-            </w:r>
-          </w:p>
-        </w:tc>
-        <w:tc>
-          <w:tcPr>
-            <w:tcW w:w="4253" w:type="dxa"/>
-            <w:tcBorders>
-              <w:top w:val="nil"/>
-              <w:left w:val="nil"/>
-              <w:bottom w:val="single" w:sz="4" w:space="0" w:color="auto"/>
-              <w:right w:val="single" w:sz="4" w:space="0" w:color="auto"/>
-            </w:tcBorders>
-            <w:shd w:val="clear" w:color="auto" w:fill="F2DBDB" w:themeFill="accent2" w:themeFillTint="33"/>
-            <w:noWrap/>
-            <w:vAlign w:val="bottom"/>
-          </w:tcPr>
-          <w:p>
-            <w:pPr>
-              <w:ind w:firstLine="0"/>
-              <w:rPr>
-                <w:rFonts w:ascii="Arial Narrow" w:hAnsi="Arial Narrow"/>
-                <w:sz w:val="20"/>
-                <w:szCs w:val="20"/>
-              </w:rPr>
-            </w:pPr>
-            <w:r>
-              <w:rPr>
-                <w:rFonts w:ascii="Arial Narrow" w:hAnsi="Arial Narrow"/>
-                <w:sz w:val="20"/>
-                <w:szCs w:val="20"/>
-              </w:rPr>
-              <w:t>KRUŽIĆ</w:t>
-            </w:r>
-            <w:r>
-              <w:rPr>
-                <w:rFonts w:ascii="Arial Narrow" w:hAnsi="Arial Narrow"/>
-                <w:sz w:val="20"/>
-                <w:szCs w:val="20"/>
-              </w:rPr>
-              <w:t xml:space="preserve"> ZA ODABIR – radio </w:t>
-            </w:r>
             <w:proofErr w:type="spellStart"/>
             <w:r>
               <w:rPr>
@@ -2686,7 +2687,7 @@
                 <w:sz w:val="20"/>
                 <w:szCs w:val="20"/>
               </w:rPr>
-              <w:t>button</w:t>
+              <w:t>select</w:t>
             </w:r>
             <w:proofErr w:type="spellEnd"/>
             <w:r>
@@ -2695,7 +2696,7 @@
                 <w:sz w:val="20"/>
                 <w:szCs w:val="20"/>
               </w:rPr>
-              <w:t>, odabir jednog tipa</w:t>
+              <w:t>, odabir više vrijednosti</w:t>
             </w:r>
           </w:p>
         </w:tc>
@@ -2773,25 +2774,16 @@
                 <w:sz w:val="20"/>
                 <w:szCs w:val="20"/>
               </w:rPr>
-              <w:t xml:space="preserve">  </w:t>
-            </w:r>
-            <w:r>
-              <w:rPr>
-                <w:rFonts w:ascii="Arial Narrow" w:hAnsi="Arial Narrow"/>
-                <w:b/>
-                <w:sz w:val="20"/>
-                <w:szCs w:val="20"/>
-              </w:rPr>
-              <w:t>Ž</w:t>
-            </w:r>
-            <w:r>
-              <w:rPr>
-                <w:rFonts w:ascii="Arial Narrow" w:hAnsi="Arial Narrow"/>
-                <w:b/>
-                <w:sz w:val="20"/>
-                <w:szCs w:val="20"/>
-              </w:rPr>
-              <w:t>upnik</w:t>
+              <w:t xml:space="preserve">  K</w:t>
+            </w:r>
+            <w:r>
+              <w:rPr>
+                <w:rFonts w:ascii="Arial Narrow" w:hAnsi="Arial Narrow"/>
+                <w:b/>
+                <w:sz w:val="20"/>
+                <w:szCs w:val="20"/>
+              </w:rPr>
+              <w:t>ategorija</w:t>
             </w:r>
           </w:p>
         </w:tc>
@@ -2889,7 +2881,7 @@
                 <w:sz w:val="20"/>
                 <w:szCs w:val="20"/>
               </w:rPr>
-              <w:t>E</w:t>
+              <w:t>A</w:t>
             </w:r>
           </w:p>
         </w:tc>
@@ -2909,19 +2901,20 @@
           <w:p>
             <w:pPr>
               <w:ind w:firstLine="0"/>
-              <w:rPr>
-                <w:rFonts w:ascii="Arial Narrow" w:hAnsi="Arial Narrow"/>
-                <w:sz w:val="20"/>
-                <w:szCs w:val="20"/>
-              </w:rPr>
-            </w:pPr>
-            <w:r>
-              <w:rPr>
-                <w:rFonts w:ascii="Arial Narrow" w:hAnsi="Arial Narrow"/>
-                <w:sz w:val="20"/>
-                <w:szCs w:val="20"/>
-              </w:rPr>
-              <w:t xml:space="preserve">      DA</w:t>
+              <w:jc w:val="center"/>
+              <w:rPr>
+                <w:rFonts w:ascii="Arial Narrow" w:hAnsi="Arial Narrow"/>
+                <w:sz w:val="20"/>
+                <w:szCs w:val="20"/>
+              </w:rPr>
+            </w:pPr>
+            <w:r>
+              <w:rPr>
+                <w:rFonts w:ascii="Arial Narrow" w:hAnsi="Arial Narrow"/>
+                <w:sz w:val="20"/>
+                <w:szCs w:val="20"/>
+              </w:rPr>
+              <w:t>DA</w:t>
             </w:r>
           </w:p>
         </w:tc>
@@ -2954,7 +2947,7 @@
                 <w:sz w:val="20"/>
                 <w:szCs w:val="20"/>
               </w:rPr>
-              <w:t>NEMA</w:t>
+              <w:t>SKUP</w:t>
             </w:r>
           </w:p>
         </w:tc>
@@ -2975,19 +2968,25 @@
               <w:ind w:firstLine="0"/>
               <w:rPr>
                 <w:rFonts w:ascii="Arial Narrow" w:hAnsi="Arial Narrow"/>
-                <w:b/>
-                <w:sz w:val="20"/>
-                <w:szCs w:val="20"/>
-              </w:rPr>
-            </w:pPr>
-            <w:r>
-              <w:rPr>
-                <w:rFonts w:ascii="Arial Narrow" w:hAnsi="Arial Narrow"/>
-                <w:b/>
-                <w:sz w:val="20"/>
-                <w:szCs w:val="20"/>
-              </w:rPr>
-              <w:t>…</w:t>
+                <w:sz w:val="20"/>
+                <w:szCs w:val="20"/>
+              </w:rPr>
+            </w:pPr>
+            <w:r>
+              <w:rPr>
+                <w:rFonts w:ascii="Arial Narrow" w:hAnsi="Arial Narrow"/>
+                <w:sz w:val="20"/>
+                <w:szCs w:val="20"/>
+              </w:rPr>
+              <w:t xml:space="preserve">Katolička, Pravoslavna, </w:t>
+            </w:r>
+            <w:r>
+              <w:rPr>
+                <w:rFonts w:ascii="Arial Narrow" w:hAnsi="Arial Narrow"/>
+                <w:sz w:val="20"/>
+                <w:szCs w:val="20"/>
+              </w:rPr>
+              <w:t>Protestantska</w:t>
             </w:r>
           </w:p>
         </w:tc>
@@ -3013,6 +3012,40 @@
                 <w:szCs w:val="20"/>
               </w:rPr>
             </w:pPr>
+            <w:r>
+              <w:rPr>
+                <w:rFonts w:ascii="Arial Narrow" w:hAnsi="Arial Narrow"/>
+                <w:sz w:val="20"/>
+                <w:szCs w:val="20"/>
+              </w:rPr>
+              <w:t>KRUŽIĆ</w:t>
+            </w:r>
+            <w:r>
+              <w:rPr>
+                <w:rFonts w:ascii="Arial Narrow" w:hAnsi="Arial Narrow"/>
+                <w:sz w:val="20"/>
+                <w:szCs w:val="20"/>
+              </w:rPr>
+              <w:t xml:space="preserve"> ZA ODABIR – radio </w:t>
+            </w:r>
+            <w:proofErr w:type="spellStart"/>
+            <w:r>
+              <w:rPr>
+                <w:rFonts w:ascii="Arial Narrow" w:hAnsi="Arial Narrow"/>
+                <w:sz w:val="20"/>
+                <w:szCs w:val="20"/>
+              </w:rPr>
+              <w:t>button</w:t>
+            </w:r>
+            <w:proofErr w:type="spellEnd"/>
+            <w:r>
+              <w:rPr>
+                <w:rFonts w:ascii="Arial Narrow" w:hAnsi="Arial Narrow"/>
+                <w:sz w:val="20"/>
+                <w:szCs w:val="20"/>
+              </w:rPr>
+              <w:t>, odabir jednog tipa</w:t>
+            </w:r>
           </w:p>
         </w:tc>
       </w:tr>
@@ -3080,7 +3113,34 @@
                 <w:sz w:val="20"/>
                 <w:szCs w:val="20"/>
               </w:rPr>
-              <w:t xml:space="preserve">       Ime</w:t>
+              <w:t xml:space="preserve"> </w:t>
+            </w:r>
+            <w:r>
+              <w:rPr>
+                <w:rFonts w:ascii="Arial Narrow" w:hAnsi="Arial Narrow"/>
+                <w:b/>
+                <w:sz w:val="20"/>
+                <w:szCs w:val="20"/>
+              </w:rPr>
+              <w:t xml:space="preserve">  </w:t>
+            </w:r>
+            <w:r>
+              <w:rPr>
+                <w:rFonts w:ascii="Arial Narrow" w:hAnsi="Arial Narrow"/>
+                <w:b/>
+                <w:sz w:val="20"/>
+                <w:szCs w:val="20"/>
+              </w:rPr>
+              <w:t>Ž</w:t>
+            </w:r>
+            <w:r>
+              <w:rPr>
+                <w:rFonts w:ascii="Arial Narrow" w:hAnsi="Arial Narrow"/>
+                <w:b/>
+                <w:sz w:val="20"/>
+                <w:szCs w:val="20"/>
+              </w:rPr>
+              <w:t>upnik</w:t>
             </w:r>
           </w:p>
         </w:tc>
@@ -3113,7 +3173,7 @@
                 <w:sz w:val="20"/>
                 <w:szCs w:val="20"/>
               </w:rPr>
-              <w:t>3</w:t>
+              <w:t>2</w:t>
             </w:r>
           </w:p>
         </w:tc>
@@ -3198,20 +3258,19 @@
           <w:p>
             <w:pPr>
               <w:ind w:firstLine="0"/>
-              <w:jc w:val="center"/>
-              <w:rPr>
-                <w:rFonts w:ascii="Arial Narrow" w:hAnsi="Arial Narrow"/>
-                <w:sz w:val="20"/>
-                <w:szCs w:val="20"/>
-              </w:rPr>
-            </w:pPr>
-            <w:r>
-              <w:rPr>
-                <w:rFonts w:ascii="Arial Narrow" w:hAnsi="Arial Narrow"/>
-                <w:sz w:val="20"/>
-                <w:szCs w:val="20"/>
-              </w:rPr>
-              <w:t>DA</w:t>
+              <w:rPr>
+                <w:rFonts w:ascii="Arial Narrow" w:hAnsi="Arial Narrow"/>
+                <w:sz w:val="20"/>
+                <w:szCs w:val="20"/>
+              </w:rPr>
+            </w:pPr>
+            <w:r>
+              <w:rPr>
+                <w:rFonts w:ascii="Arial Narrow" w:hAnsi="Arial Narrow"/>
+                <w:sz w:val="20"/>
+                <w:szCs w:val="20"/>
+              </w:rPr>
+              <w:t xml:space="preserve">      DA</w:t>
             </w:r>
           </w:p>
         </w:tc>
@@ -3244,7 +3303,7 @@
                 <w:sz w:val="20"/>
                 <w:szCs w:val="20"/>
               </w:rPr>
-              <w:t>DA</w:t>
+              <w:t>NEMA</w:t>
             </w:r>
           </w:p>
         </w:tc>
@@ -3265,17 +3324,19 @@
               <w:ind w:firstLine="0"/>
               <w:rPr>
                 <w:rFonts w:ascii="Arial Narrow" w:hAnsi="Arial Narrow"/>
-                <w:sz w:val="20"/>
-                <w:szCs w:val="20"/>
-              </w:rPr>
-            </w:pPr>
-            <w:r>
-              <w:rPr>
-                <w:rFonts w:ascii="Arial Narrow" w:hAnsi="Arial Narrow"/>
-                <w:sz w:val="20"/>
-                <w:szCs w:val="20"/>
-              </w:rPr>
-              <w:t>Npr. Ivan</w:t>
+                <w:b/>
+                <w:sz w:val="20"/>
+                <w:szCs w:val="20"/>
+              </w:rPr>
+            </w:pPr>
+            <w:r>
+              <w:rPr>
+                <w:rFonts w:ascii="Arial Narrow" w:hAnsi="Arial Narrow"/>
+                <w:b/>
+                <w:sz w:val="20"/>
+                <w:szCs w:val="20"/>
+              </w:rPr>
+              <w:t>…</w:t>
             </w:r>
           </w:p>
         </w:tc>
@@ -3301,40 +3362,6 @@
                 <w:szCs w:val="20"/>
               </w:rPr>
             </w:pPr>
-            <w:r>
-              <w:rPr>
-                <w:rFonts w:ascii="Arial Narrow" w:hAnsi="Arial Narrow"/>
-                <w:sz w:val="20"/>
-                <w:szCs w:val="20"/>
-              </w:rPr>
-              <w:t>POLJE ZA UNOS</w:t>
-            </w:r>
-            <w:r>
-              <w:rPr>
-                <w:rFonts w:ascii="Arial Narrow" w:hAnsi="Arial Narrow"/>
-                <w:sz w:val="20"/>
-                <w:szCs w:val="20"/>
-              </w:rPr>
-              <w:t xml:space="preserve">- </w:t>
-            </w:r>
-            <w:proofErr w:type="spellStart"/>
-            <w:r>
-              <w:rPr>
-                <w:rFonts w:ascii="Arial Narrow" w:hAnsi="Arial Narrow"/>
-                <w:sz w:val="20"/>
-                <w:szCs w:val="20"/>
-              </w:rPr>
-              <w:t>text</w:t>
-            </w:r>
-            <w:proofErr w:type="spellEnd"/>
-            <w:r>
-              <w:rPr>
-                <w:rFonts w:ascii="Arial Narrow" w:hAnsi="Arial Narrow"/>
-                <w:sz w:val="20"/>
-                <w:szCs w:val="20"/>
-              </w:rPr>
-              <w:t xml:space="preserve"> tip</w:t>
-            </w:r>
           </w:p>
         </w:tc>
       </w:tr>
@@ -3402,7 +3429,7 @@
                 <w:sz w:val="20"/>
                 <w:szCs w:val="20"/>
               </w:rPr>
-              <w:t xml:space="preserve">       Prezime</w:t>
+              <w:t xml:space="preserve">       Ime</w:t>
             </w:r>
           </w:p>
         </w:tc>
@@ -3591,23 +3618,13 @@
                 <w:szCs w:val="20"/>
               </w:rPr>
             </w:pPr>
-            <w:proofErr w:type="spellStart"/>
-            <w:r>
-              <w:rPr>
-                <w:rFonts w:ascii="Arial Narrow" w:hAnsi="Arial Narrow"/>
-                <w:sz w:val="20"/>
-                <w:szCs w:val="20"/>
-              </w:rPr>
-              <w:t>Npr</w:t>
-            </w:r>
-            <w:proofErr w:type="spellEnd"/>
-            <w:r>
-              <w:rPr>
-                <w:rFonts w:ascii="Arial Narrow" w:hAnsi="Arial Narrow"/>
-                <w:sz w:val="20"/>
-                <w:szCs w:val="20"/>
-              </w:rPr>
-              <w:t xml:space="preserve"> Ivanić</w:t>
+            <w:r>
+              <w:rPr>
+                <w:rFonts w:ascii="Arial Narrow" w:hAnsi="Arial Narrow"/>
+                <w:sz w:val="20"/>
+                <w:szCs w:val="20"/>
+              </w:rPr>
+              <w:t>Npr. Ivan</w:t>
             </w:r>
           </w:p>
         </w:tc>
@@ -3734,7 +3751,7 @@
                 <w:sz w:val="20"/>
                 <w:szCs w:val="20"/>
               </w:rPr>
-              <w:t xml:space="preserve">       Telefon</w:t>
+              <w:t xml:space="preserve">       Prezime</w:t>
             </w:r>
           </w:p>
         </w:tc>
@@ -3800,7 +3817,7 @@
                 <w:sz w:val="20"/>
                 <w:szCs w:val="20"/>
               </w:rPr>
-              <w:t>N</w:t>
+              <w:t>1</w:t>
             </w:r>
           </w:p>
         </w:tc>
@@ -3865,7 +3882,7 @@
                 <w:sz w:val="20"/>
                 <w:szCs w:val="20"/>
               </w:rPr>
-              <w:t>NE</w:t>
+              <w:t>DA</w:t>
             </w:r>
           </w:p>
         </w:tc>
@@ -3939,23 +3956,7 @@
                 <w:sz w:val="20"/>
                 <w:szCs w:val="20"/>
               </w:rPr>
-              <w:t xml:space="preserve"> </w:t>
-            </w:r>
-            <w:r>
-              <w:rPr>
-                <w:rFonts w:ascii="Arial Narrow" w:hAnsi="Arial Narrow"/>
-                <w:sz w:val="20"/>
-                <w:szCs w:val="20"/>
-              </w:rPr>
-              <w:t>987</w:t>
-            </w:r>
-            <w:r>
-              <w:rPr>
-                <w:rFonts w:ascii="Arial Narrow" w:hAnsi="Arial Narrow"/>
-                <w:sz w:val="20"/>
-                <w:szCs w:val="20"/>
-              </w:rPr>
-              <w:t>8765</w:t>
+              <w:t xml:space="preserve"> Ivanić</w:t>
             </w:r>
           </w:p>
         </w:tc>
@@ -3995,7 +3996,7 @@
                 <w:sz w:val="20"/>
                 <w:szCs w:val="20"/>
               </w:rPr>
-              <w:t>-</w:t>
+              <w:t xml:space="preserve">- </w:t>
             </w:r>
             <w:proofErr w:type="spellStart"/>
             <w:r>
@@ -4004,7 +4005,7 @@
                 <w:sz w:val="20"/>
                 <w:szCs w:val="20"/>
               </w:rPr>
-              <w:t>tel</w:t>
+              <w:t>text</w:t>
             </w:r>
             <w:proofErr w:type="spellEnd"/>
             <w:r>
@@ -4049,7 +4050,15 @@
                 <w:sz w:val="20"/>
                 <w:szCs w:val="20"/>
               </w:rPr>
-              <w:t>11</w:t>
+              <w:t>1</w:t>
+            </w:r>
+            <w:r>
+              <w:rPr>
+                <w:rFonts w:ascii="Arial Narrow" w:hAnsi="Arial Narrow"/>
+                <w:sz w:val="20"/>
+                <w:szCs w:val="20"/>
+              </w:rPr>
+              <w:t>1</w:t>
             </w:r>
           </w:p>
         </w:tc>
@@ -4082,7 +4091,7 @@
                 <w:sz w:val="20"/>
                 <w:szCs w:val="20"/>
               </w:rPr>
-              <w:t xml:space="preserve">           Tip</w:t>
+              <w:t xml:space="preserve">       Telefon</w:t>
             </w:r>
           </w:p>
         </w:tc>
@@ -4115,7 +4124,7 @@
                 <w:sz w:val="20"/>
                 <w:szCs w:val="20"/>
               </w:rPr>
-              <w:t>4</w:t>
+              <w:t>3</w:t>
             </w:r>
           </w:p>
         </w:tc>
@@ -4148,7 +4157,7 @@
                 <w:sz w:val="20"/>
                 <w:szCs w:val="20"/>
               </w:rPr>
-              <w:t>1</w:t>
+              <w:t>N</w:t>
             </w:r>
           </w:p>
         </w:tc>
@@ -4180,7 +4189,7 @@
                 <w:sz w:val="20"/>
                 <w:szCs w:val="20"/>
               </w:rPr>
-              <w:t>A</w:t>
+              <w:t>E</w:t>
             </w:r>
           </w:p>
         </w:tc>
@@ -4213,45 +4222,45 @@
                 <w:sz w:val="20"/>
                 <w:szCs w:val="20"/>
               </w:rPr>
+              <w:t>NE</w:t>
+            </w:r>
+          </w:p>
+        </w:tc>
+        <w:tc>
+          <w:tcPr>
+            <w:tcW w:w="851" w:type="dxa"/>
+            <w:tcBorders>
+              <w:top w:val="nil"/>
+              <w:left w:val="nil"/>
+              <w:bottom w:val="single" w:sz="4" w:space="0" w:color="auto"/>
+              <w:right w:val="single" w:sz="4" w:space="0" w:color="auto"/>
+            </w:tcBorders>
+            <w:shd w:val="clear" w:color="auto" w:fill="E5B8B7" w:themeFill="accent2" w:themeFillTint="66"/>
+            <w:noWrap/>
+            <w:vAlign w:val="bottom"/>
+          </w:tcPr>
+          <w:p>
+            <w:pPr>
+              <w:ind w:firstLine="0"/>
+              <w:jc w:val="center"/>
+              <w:rPr>
+                <w:rFonts w:ascii="Arial Narrow" w:hAnsi="Arial Narrow"/>
+                <w:sz w:val="20"/>
+                <w:szCs w:val="20"/>
+              </w:rPr>
+            </w:pPr>
+            <w:r>
+              <w:rPr>
+                <w:rFonts w:ascii="Arial Narrow" w:hAnsi="Arial Narrow"/>
+                <w:sz w:val="20"/>
+                <w:szCs w:val="20"/>
+              </w:rPr>
               <w:t>DA</w:t>
             </w:r>
           </w:p>
         </w:tc>
         <w:tc>
           <w:tcPr>
-            <w:tcW w:w="851" w:type="dxa"/>
-            <w:tcBorders>
-              <w:top w:val="nil"/>
-              <w:left w:val="nil"/>
-              <w:bottom w:val="single" w:sz="4" w:space="0" w:color="auto"/>
-              <w:right w:val="single" w:sz="4" w:space="0" w:color="auto"/>
-            </w:tcBorders>
-            <w:shd w:val="clear" w:color="auto" w:fill="E5B8B7" w:themeFill="accent2" w:themeFillTint="66"/>
-            <w:noWrap/>
-            <w:vAlign w:val="bottom"/>
-          </w:tcPr>
-          <w:p>
-            <w:pPr>
-              <w:ind w:firstLine="0"/>
-              <w:jc w:val="center"/>
-              <w:rPr>
-                <w:rFonts w:ascii="Arial Narrow" w:hAnsi="Arial Narrow"/>
-                <w:sz w:val="20"/>
-                <w:szCs w:val="20"/>
-              </w:rPr>
-            </w:pPr>
-            <w:r>
-              <w:rPr>
-                <w:rFonts w:ascii="Arial Narrow" w:hAnsi="Arial Narrow"/>
-                <w:sz w:val="20"/>
-                <w:szCs w:val="20"/>
-              </w:rPr>
-              <w:t>SKUP</w:t>
-            </w:r>
-          </w:p>
-        </w:tc>
-        <w:tc>
-          <w:tcPr>
             <w:tcW w:w="3827" w:type="dxa"/>
             <w:tcBorders>
               <w:top w:val="nil"/>
@@ -4271,13 +4280,39 @@
                 <w:szCs w:val="20"/>
               </w:rPr>
             </w:pPr>
-            <w:r>
-              <w:rPr>
-                <w:rFonts w:ascii="Arial Narrow" w:hAnsi="Arial Narrow"/>
-                <w:sz w:val="20"/>
-                <w:szCs w:val="20"/>
-              </w:rPr>
-              <w:t>Mobilni, Fiksni, Telefaks</w:t>
+            <w:proofErr w:type="spellStart"/>
+            <w:r>
+              <w:rPr>
+                <w:rFonts w:ascii="Arial Narrow" w:hAnsi="Arial Narrow"/>
+                <w:sz w:val="20"/>
+                <w:szCs w:val="20"/>
+              </w:rPr>
+              <w:t>Npr</w:t>
+            </w:r>
+            <w:proofErr w:type="spellEnd"/>
+            <w:r>
+              <w:rPr>
+                <w:rFonts w:ascii="Arial Narrow" w:hAnsi="Arial Narrow"/>
+                <w:sz w:val="20"/>
+                <w:szCs w:val="20"/>
+              </w:rPr>
+              <w:t xml:space="preserve"> </w:t>
+            </w:r>
+            <w:r>
+              <w:rPr>
+                <w:rFonts w:ascii="Arial Narrow" w:hAnsi="Arial Narrow"/>
+                <w:sz w:val="20"/>
+                <w:szCs w:val="20"/>
+              </w:rPr>
+              <w:t>987</w:t>
+            </w:r>
+            <w:r>
+              <w:rPr>
+                <w:rFonts w:ascii="Arial Narrow" w:hAnsi="Arial Narrow"/>
+                <w:sz w:val="20"/>
+                <w:szCs w:val="20"/>
+              </w:rPr>
+              <w:t>8765</w:t>
             </w:r>
           </w:p>
         </w:tc>
@@ -4309,7 +4344,15 @@
                 <w:sz w:val="20"/>
                 <w:szCs w:val="20"/>
               </w:rPr>
-              <w:t xml:space="preserve">KRUŽIĆ ZA ODABOR – radio </w:t>
+              <w:t>POLJE ZA UNOS</w:t>
+            </w:r>
+            <w:r>
+              <w:rPr>
+                <w:rFonts w:ascii="Arial Narrow" w:hAnsi="Arial Narrow"/>
+                <w:sz w:val="20"/>
+                <w:szCs w:val="20"/>
+              </w:rPr>
+              <w:t>-</w:t>
             </w:r>
             <w:proofErr w:type="spellStart"/>
             <w:r>
@@ -4318,7 +4361,7 @@
                 <w:sz w:val="20"/>
                 <w:szCs w:val="20"/>
               </w:rPr>
-              <w:t>button</w:t>
+              <w:t>tel</w:t>
             </w:r>
             <w:proofErr w:type="spellEnd"/>
             <w:r>
@@ -4327,7 +4370,7 @@
                 <w:sz w:val="20"/>
                 <w:szCs w:val="20"/>
               </w:rPr>
-              <w:t xml:space="preserve"> , odabir jednog tipa</w:t>
+              <w:t xml:space="preserve"> tip</w:t>
             </w:r>
           </w:p>
         </w:tc>
@@ -4363,7 +4406,15 @@
                 <w:sz w:val="20"/>
                 <w:szCs w:val="20"/>
               </w:rPr>
-              <w:t>12</w:t>
+              <w:t>1</w:t>
+            </w:r>
+            <w:r>
+              <w:rPr>
+                <w:rFonts w:ascii="Arial Narrow" w:hAnsi="Arial Narrow"/>
+                <w:sz w:val="20"/>
+                <w:szCs w:val="20"/>
+              </w:rPr>
+              <w:t>2</w:t>
             </w:r>
           </w:p>
         </w:tc>
@@ -4396,7 +4447,7 @@
                 <w:sz w:val="20"/>
                 <w:szCs w:val="20"/>
               </w:rPr>
-              <w:t xml:space="preserve">           Pozivni broj mreže</w:t>
+              <w:t xml:space="preserve">           Tip</w:t>
             </w:r>
           </w:p>
         </w:tc>
@@ -4527,7 +4578,7 @@
                 <w:sz w:val="20"/>
                 <w:szCs w:val="20"/>
               </w:rPr>
-              <w:t>DA</w:t>
+              <w:t>NE</w:t>
             </w:r>
           </w:p>
         </w:tc>
@@ -4591,10 +4642,8 @@
                 <w:sz w:val="20"/>
                 <w:szCs w:val="20"/>
               </w:rPr>
-              <w:t>099, 098, 095, 092, 091, 0</w:t>
-            </w:r>
-            <w:bookmarkStart w:id="3" w:name="_GoBack"/>
-            <w:bookmarkEnd w:id="3"/>
+              <w:t>Mobilni, Fiksni, Telefaks</w:t>
+            </w:r>
           </w:p>
         </w:tc>
         <w:tc>
@@ -4625,23 +4674,7 @@
                 <w:sz w:val="20"/>
                 <w:szCs w:val="20"/>
               </w:rPr>
-              <w:t xml:space="preserve">IZBORNIK ZA JEDNOSTRUKI ODABIR – </w:t>
-            </w:r>
-            <w:r>
-              <w:rPr>
-                <w:rFonts w:ascii="Arial Narrow" w:hAnsi="Arial Narrow"/>
-                <w:sz w:val="20"/>
-                <w:szCs w:val="20"/>
-              </w:rPr>
-              <w:t>single</w:t>
-            </w:r>
-            <w:r>
-              <w:rPr>
-                <w:rFonts w:ascii="Arial Narrow" w:hAnsi="Arial Narrow"/>
-                <w:sz w:val="20"/>
-                <w:szCs w:val="20"/>
-              </w:rPr>
-              <w:t xml:space="preserve"> </w:t>
+              <w:t xml:space="preserve">KRUŽIĆ ZA ODABOR – radio </w:t>
             </w:r>
             <w:proofErr w:type="spellStart"/>
             <w:r>
@@ -4650,7 +4683,7 @@
                 <w:sz w:val="20"/>
                 <w:szCs w:val="20"/>
               </w:rPr>
-              <w:t>select</w:t>
+              <w:t>button</w:t>
             </w:r>
             <w:proofErr w:type="spellEnd"/>
             <w:r>
@@ -4659,7 +4692,7 @@
                 <w:sz w:val="20"/>
                 <w:szCs w:val="20"/>
               </w:rPr>
-              <w:t>, odabir pozivnog broja</w:t>
+              <w:t xml:space="preserve"> , odabir jednog tipa</w:t>
             </w:r>
           </w:p>
         </w:tc>
@@ -4695,7 +4728,15 @@
                 <w:sz w:val="20"/>
                 <w:szCs w:val="20"/>
               </w:rPr>
-              <w:t>13</w:t>
+              <w:t>1</w:t>
+            </w:r>
+            <w:r>
+              <w:rPr>
+                <w:rFonts w:ascii="Arial Narrow" w:hAnsi="Arial Narrow"/>
+                <w:sz w:val="20"/>
+                <w:szCs w:val="20"/>
+              </w:rPr>
+              <w:t>3</w:t>
             </w:r>
           </w:p>
         </w:tc>
@@ -4717,20 +4758,18 @@
               <w:rPr>
                 <w:rFonts w:ascii="Arial Narrow" w:hAnsi="Arial Narrow"/>
                 <w:b/>
-                <w:bCs/>
-                <w:sz w:val="20"/>
-                <w:szCs w:val="20"/>
-              </w:rPr>
-            </w:pPr>
-            <w:r>
-              <w:rPr>
-                <w:rFonts w:ascii="Arial Narrow" w:hAnsi="Arial Narrow"/>
-                <w:b/>
-                <w:bCs/>
-                <w:sz w:val="20"/>
-                <w:szCs w:val="20"/>
-              </w:rPr>
-              <w:t xml:space="preserve">    Mogući kapacitet ljudi</w:t>
+                <w:sz w:val="20"/>
+                <w:szCs w:val="20"/>
+              </w:rPr>
+            </w:pPr>
+            <w:r>
+              <w:rPr>
+                <w:rFonts w:ascii="Arial Narrow" w:hAnsi="Arial Narrow"/>
+                <w:b/>
+                <w:sz w:val="20"/>
+                <w:szCs w:val="20"/>
+              </w:rPr>
+              <w:t xml:space="preserve">           Pozivni broj mreže</w:t>
             </w:r>
           </w:p>
         </w:tc>
@@ -4763,7 +4802,7 @@
                 <w:sz w:val="20"/>
                 <w:szCs w:val="20"/>
               </w:rPr>
-              <w:t>2</w:t>
+              <w:t>4</w:t>
             </w:r>
           </w:p>
         </w:tc>
@@ -4828,7 +4867,7 @@
                 <w:sz w:val="20"/>
                 <w:szCs w:val="20"/>
               </w:rPr>
-              <w:t>E</w:t>
+              <w:t>A</w:t>
             </w:r>
           </w:p>
         </w:tc>
@@ -4861,7 +4900,7 @@
                 <w:sz w:val="20"/>
                 <w:szCs w:val="20"/>
               </w:rPr>
-              <w:t>NE</w:t>
+              <w:t>DA</w:t>
             </w:r>
           </w:p>
         </w:tc>
@@ -4894,7 +4933,7 @@
                 <w:sz w:val="20"/>
                 <w:szCs w:val="20"/>
               </w:rPr>
-              <w:t>NEMA</w:t>
+              <w:t>SKUP</w:t>
             </w:r>
           </w:p>
         </w:tc>
@@ -4925,7 +4964,7 @@
                 <w:sz w:val="20"/>
                 <w:szCs w:val="20"/>
               </w:rPr>
-              <w:t>…</w:t>
+              <w:t>099, 098, 095, 092, 091, 01</w:t>
             </w:r>
           </w:p>
         </w:tc>
@@ -4951,6 +4990,48 @@
                 <w:szCs w:val="20"/>
               </w:rPr>
             </w:pPr>
+            <w:r>
+              <w:rPr>
+                <w:rFonts w:ascii="Arial Narrow" w:hAnsi="Arial Narrow"/>
+                <w:sz w:val="20"/>
+                <w:szCs w:val="20"/>
+              </w:rPr>
+              <w:t xml:space="preserve">IZBORNIK ZA JEDNOSTRUKI ODABIR – </w:t>
+            </w:r>
+            <w:r>
+              <w:rPr>
+                <w:rFonts w:ascii="Arial Narrow" w:hAnsi="Arial Narrow"/>
+                <w:sz w:val="20"/>
+                <w:szCs w:val="20"/>
+              </w:rPr>
+              <w:t>single</w:t>
+            </w:r>
+            <w:r>
+              <w:rPr>
+                <w:rFonts w:ascii="Arial Narrow" w:hAnsi="Arial Narrow"/>
+                <w:sz w:val="20"/>
+                <w:szCs w:val="20"/>
+              </w:rPr>
+              <w:t xml:space="preserve"> </w:t>
+            </w:r>
+            <w:proofErr w:type="spellStart"/>
+            <w:r>
+              <w:rPr>
+                <w:rFonts w:ascii="Arial Narrow" w:hAnsi="Arial Narrow"/>
+                <w:sz w:val="20"/>
+                <w:szCs w:val="20"/>
+              </w:rPr>
+              <w:t>select</w:t>
+            </w:r>
+            <w:proofErr w:type="spellEnd"/>
+            <w:r>
+              <w:rPr>
+                <w:rFonts w:ascii="Arial Narrow" w:hAnsi="Arial Narrow"/>
+                <w:sz w:val="20"/>
+                <w:szCs w:val="20"/>
+              </w:rPr>
+              <w:t>, odabir pozivnog broja</w:t>
+            </w:r>
           </w:p>
         </w:tc>
       </w:tr>
@@ -4985,7 +5066,15 @@
                 <w:sz w:val="20"/>
                 <w:szCs w:val="20"/>
               </w:rPr>
-              <w:t>14</w:t>
+              <w:t>1</w:t>
+            </w:r>
+            <w:r>
+              <w:rPr>
+                <w:rFonts w:ascii="Arial Narrow" w:hAnsi="Arial Narrow"/>
+                <w:sz w:val="20"/>
+                <w:szCs w:val="20"/>
+              </w:rPr>
+              <w:t>4</w:t>
             </w:r>
           </w:p>
         </w:tc>
@@ -5020,7 +5109,27 @@
                 <w:sz w:val="20"/>
                 <w:szCs w:val="20"/>
               </w:rPr>
-              <w:t xml:space="preserve">       Minimum</w:t>
+              <w:t xml:space="preserve">    </w:t>
+            </w:r>
+            <w:r>
+              <w:rPr>
+                <w:rFonts w:ascii="Arial Narrow" w:hAnsi="Arial Narrow"/>
+                <w:b/>
+                <w:bCs/>
+                <w:sz w:val="20"/>
+                <w:szCs w:val="20"/>
+              </w:rPr>
+              <w:t>Maksimalan k</w:t>
+            </w:r>
+            <w:r>
+              <w:rPr>
+                <w:rFonts w:ascii="Arial Narrow" w:hAnsi="Arial Narrow"/>
+                <w:b/>
+                <w:bCs/>
+                <w:sz w:val="20"/>
+                <w:szCs w:val="20"/>
+              </w:rPr>
+              <w:t>apacitet</w:t>
             </w:r>
           </w:p>
         </w:tc>
@@ -5053,7 +5162,7 @@
                 <w:sz w:val="20"/>
                 <w:szCs w:val="20"/>
               </w:rPr>
-              <w:t>3</w:t>
+              <w:t>2</w:t>
             </w:r>
           </w:p>
         </w:tc>
@@ -5118,7 +5227,7 @@
                 <w:sz w:val="20"/>
                 <w:szCs w:val="20"/>
               </w:rPr>
-              <w:t>A</w:t>
+              <w:t>E</w:t>
             </w:r>
           </w:p>
         </w:tc>
@@ -5151,45 +5260,45 @@
                 <w:sz w:val="20"/>
                 <w:szCs w:val="20"/>
               </w:rPr>
+              <w:t>NE</w:t>
+            </w:r>
+          </w:p>
+        </w:tc>
+        <w:tc>
+          <w:tcPr>
+            <w:tcW w:w="851" w:type="dxa"/>
+            <w:tcBorders>
+              <w:top w:val="nil"/>
+              <w:left w:val="nil"/>
+              <w:bottom w:val="single" w:sz="4" w:space="0" w:color="auto"/>
+              <w:right w:val="single" w:sz="4" w:space="0" w:color="auto"/>
+            </w:tcBorders>
+            <w:shd w:val="clear" w:color="auto" w:fill="E5B8B7" w:themeFill="accent2" w:themeFillTint="66"/>
+            <w:noWrap/>
+            <w:vAlign w:val="bottom"/>
+          </w:tcPr>
+          <w:p>
+            <w:pPr>
+              <w:ind w:firstLine="0"/>
+              <w:jc w:val="center"/>
+              <w:rPr>
+                <w:rFonts w:ascii="Arial Narrow" w:hAnsi="Arial Narrow"/>
+                <w:sz w:val="20"/>
+                <w:szCs w:val="20"/>
+              </w:rPr>
+            </w:pPr>
+            <w:r>
+              <w:rPr>
+                <w:rFonts w:ascii="Arial Narrow" w:hAnsi="Arial Narrow"/>
+                <w:sz w:val="20"/>
+                <w:szCs w:val="20"/>
+              </w:rPr>
               <w:t>DA</w:t>
             </w:r>
           </w:p>
         </w:tc>
         <w:tc>
           <w:tcPr>
-            <w:tcW w:w="851" w:type="dxa"/>
-            <w:tcBorders>
-              <w:top w:val="nil"/>
-              <w:left w:val="nil"/>
-              <w:bottom w:val="single" w:sz="4" w:space="0" w:color="auto"/>
-              <w:right w:val="single" w:sz="4" w:space="0" w:color="auto"/>
-            </w:tcBorders>
-            <w:shd w:val="clear" w:color="auto" w:fill="E5B8B7" w:themeFill="accent2" w:themeFillTint="66"/>
-            <w:noWrap/>
-            <w:vAlign w:val="bottom"/>
-          </w:tcPr>
-          <w:p>
-            <w:pPr>
-              <w:ind w:firstLine="0"/>
-              <w:jc w:val="center"/>
-              <w:rPr>
-                <w:rFonts w:ascii="Arial Narrow" w:hAnsi="Arial Narrow"/>
-                <w:sz w:val="20"/>
-                <w:szCs w:val="20"/>
-              </w:rPr>
-            </w:pPr>
-            <w:r>
-              <w:rPr>
-                <w:rFonts w:ascii="Arial Narrow" w:hAnsi="Arial Narrow"/>
-                <w:sz w:val="20"/>
-                <w:szCs w:val="20"/>
-              </w:rPr>
-              <w:t>DA</w:t>
-            </w:r>
-          </w:p>
-        </w:tc>
-        <w:tc>
-          <w:tcPr>
             <w:tcW w:w="3827" w:type="dxa"/>
             <w:tcBorders>
               <w:top w:val="nil"/>
@@ -5209,13 +5318,31 @@
                 <w:szCs w:val="20"/>
               </w:rPr>
             </w:pPr>
-            <w:r>
-              <w:rPr>
-                <w:rFonts w:ascii="Arial Narrow" w:hAnsi="Arial Narrow"/>
-                <w:sz w:val="20"/>
-                <w:szCs w:val="20"/>
-              </w:rPr>
-              <w:t>Npr. 50</w:t>
+            <w:proofErr w:type="spellStart"/>
+            <w:r>
+              <w:rPr>
+                <w:rFonts w:ascii="Arial Narrow" w:hAnsi="Arial Narrow"/>
+                <w:sz w:val="20"/>
+                <w:szCs w:val="20"/>
+              </w:rPr>
+              <w:t>N</w:t>
+            </w:r>
+            <w:r>
+              <w:rPr>
+                <w:rFonts w:ascii="Arial Narrow" w:hAnsi="Arial Narrow"/>
+                <w:sz w:val="20"/>
+                <w:szCs w:val="20"/>
+              </w:rPr>
+              <w:t>pr</w:t>
+            </w:r>
+            <w:proofErr w:type="spellEnd"/>
+            <w:r>
+              <w:rPr>
+                <w:rFonts w:ascii="Arial Narrow" w:hAnsi="Arial Narrow"/>
+                <w:sz w:val="20"/>
+                <w:szCs w:val="20"/>
+              </w:rPr>
+              <w:t xml:space="preserve"> 1500</w:t>
             </w:r>
           </w:p>
         </w:tc>
@@ -5265,7 +5392,7 @@
                 <w:sz w:val="20"/>
                 <w:szCs w:val="20"/>
               </w:rPr>
-              <w:t xml:space="preserve"> input</w:t>
+              <w:t xml:space="preserve"> tip</w:t>
             </w:r>
           </w:p>
         </w:tc>
@@ -5301,7 +5428,15 @@
                 <w:sz w:val="20"/>
                 <w:szCs w:val="20"/>
               </w:rPr>
-              <w:t>15</w:t>
+              <w:t>1</w:t>
+            </w:r>
+            <w:r>
+              <w:rPr>
+                <w:rFonts w:ascii="Arial Narrow" w:hAnsi="Arial Narrow"/>
+                <w:sz w:val="20"/>
+                <w:szCs w:val="20"/>
+              </w:rPr>
+              <w:t>5</w:t>
             </w:r>
           </w:p>
         </w:tc>
@@ -5323,20 +5458,18 @@
               <w:rPr>
                 <w:rFonts w:ascii="Arial Narrow" w:hAnsi="Arial Narrow"/>
                 <w:b/>
-                <w:bCs/>
-                <w:sz w:val="20"/>
-                <w:szCs w:val="20"/>
-              </w:rPr>
-            </w:pPr>
-            <w:r>
-              <w:rPr>
-                <w:rFonts w:ascii="Arial Narrow" w:hAnsi="Arial Narrow"/>
-                <w:b/>
-                <w:bCs/>
-                <w:sz w:val="20"/>
-                <w:szCs w:val="20"/>
-              </w:rPr>
-              <w:t xml:space="preserve">       Maksimum</w:t>
+                <w:sz w:val="20"/>
+                <w:szCs w:val="20"/>
+              </w:rPr>
+            </w:pPr>
+            <w:r>
+              <w:rPr>
+                <w:rFonts w:ascii="Arial Narrow" w:hAnsi="Arial Narrow"/>
+                <w:b/>
+                <w:sz w:val="20"/>
+                <w:szCs w:val="20"/>
+              </w:rPr>
+              <w:t xml:space="preserve">    Zbor</w:t>
             </w:r>
           </w:p>
         </w:tc>
@@ -5369,7 +5502,7 @@
                 <w:sz w:val="20"/>
                 <w:szCs w:val="20"/>
               </w:rPr>
-              <w:t>3</w:t>
+              <w:t>2</w:t>
             </w:r>
           </w:p>
         </w:tc>
@@ -5434,7 +5567,7 @@
                 <w:sz w:val="20"/>
                 <w:szCs w:val="20"/>
               </w:rPr>
-              <w:t>A</w:t>
+              <w:t>E</w:t>
             </w:r>
           </w:p>
         </w:tc>
@@ -5467,7 +5600,7 @@
                 <w:sz w:val="20"/>
                 <w:szCs w:val="20"/>
               </w:rPr>
-              <w:t>DA</w:t>
+              <w:t>NE</w:t>
             </w:r>
           </w:p>
         </w:tc>
@@ -5500,7 +5633,7 @@
                 <w:sz w:val="20"/>
                 <w:szCs w:val="20"/>
               </w:rPr>
-              <w:t>DA</w:t>
+              <w:t>NEMA</w:t>
             </w:r>
           </w:p>
         </w:tc>
@@ -5525,6 +5658,46 @@
                 <w:szCs w:val="20"/>
               </w:rPr>
             </w:pPr>
+            <w:r>
+              <w:rPr>
+                <w:rFonts w:ascii="Arial Narrow" w:hAnsi="Arial Narrow"/>
+                <w:sz w:val="20"/>
+                <w:szCs w:val="20"/>
+              </w:rPr>
+              <w:t>…</w:t>
+            </w:r>
+          </w:p>
+        </w:tc>
+        <w:tc>
+          <w:tcPr>
+            <w:tcW w:w="4253" w:type="dxa"/>
+            <w:tcBorders>
+              <w:top w:val="nil"/>
+              <w:left w:val="nil"/>
+              <w:bottom w:val="single" w:sz="4" w:space="0" w:color="auto"/>
+              <w:right w:val="single" w:sz="4" w:space="0" w:color="auto"/>
+            </w:tcBorders>
+            <w:shd w:val="clear" w:color="auto" w:fill="F2DBDB" w:themeFill="accent2" w:themeFillTint="33"/>
+            <w:noWrap/>
+            <w:vAlign w:val="bottom"/>
+          </w:tcPr>
+          <w:p>
+            <w:pPr>
+              <w:ind w:firstLine="0"/>
+              <w:rPr>
+                <w:rFonts w:ascii="Arial Narrow" w:hAnsi="Arial Narrow"/>
+                <w:sz w:val="20"/>
+                <w:szCs w:val="20"/>
+              </w:rPr>
+            </w:pPr>
+            <w:r>
+              <w:rPr>
+                <w:rFonts w:ascii="Arial Narrow" w:hAnsi="Arial Narrow"/>
+                <w:sz w:val="20"/>
+                <w:szCs w:val="20"/>
+              </w:rPr>
+              <w:t xml:space="preserve">KRUŽIĆZA ODABIR – radio </w:t>
+            </w:r>
             <w:proofErr w:type="spellStart"/>
             <w:r>
               <w:rPr>
@@ -5532,7 +5705,7 @@
                 <w:sz w:val="20"/>
                 <w:szCs w:val="20"/>
               </w:rPr>
-              <w:t>Npr</w:t>
+              <w:t>button</w:t>
             </w:r>
             <w:proofErr w:type="spellEnd"/>
             <w:r>
@@ -5541,57 +5714,7 @@
                 <w:sz w:val="20"/>
                 <w:szCs w:val="20"/>
               </w:rPr>
-              <w:t xml:space="preserve"> 500</w:t>
-            </w:r>
-          </w:p>
-        </w:tc>
-        <w:tc>
-          <w:tcPr>
-            <w:tcW w:w="4253" w:type="dxa"/>
-            <w:tcBorders>
-              <w:top w:val="nil"/>
-              <w:left w:val="nil"/>
-              <w:bottom w:val="single" w:sz="4" w:space="0" w:color="auto"/>
-              <w:right w:val="single" w:sz="4" w:space="0" w:color="auto"/>
-            </w:tcBorders>
-            <w:shd w:val="clear" w:color="auto" w:fill="F2DBDB" w:themeFill="accent2" w:themeFillTint="33"/>
-            <w:noWrap/>
-            <w:vAlign w:val="bottom"/>
-          </w:tcPr>
-          <w:p>
-            <w:pPr>
-              <w:ind w:firstLine="0"/>
-              <w:rPr>
-                <w:rFonts w:ascii="Arial Narrow" w:hAnsi="Arial Narrow"/>
-                <w:sz w:val="20"/>
-                <w:szCs w:val="20"/>
-              </w:rPr>
-            </w:pPr>
-            <w:r>
-              <w:rPr>
-                <w:rFonts w:ascii="Arial Narrow" w:hAnsi="Arial Narrow"/>
-                <w:sz w:val="20"/>
-                <w:szCs w:val="20"/>
-              </w:rPr>
-              <w:t xml:space="preserve">POLJE ZA UNOS – </w:t>
-            </w:r>
-            <w:proofErr w:type="spellStart"/>
-            <w:r>
-              <w:rPr>
-                <w:rFonts w:ascii="Arial Narrow" w:hAnsi="Arial Narrow"/>
-                <w:sz w:val="20"/>
-                <w:szCs w:val="20"/>
-              </w:rPr>
-              <w:t>range</w:t>
-            </w:r>
-            <w:proofErr w:type="spellEnd"/>
-            <w:r>
-              <w:rPr>
-                <w:rFonts w:ascii="Arial Narrow" w:hAnsi="Arial Narrow"/>
-                <w:sz w:val="20"/>
-                <w:szCs w:val="20"/>
-              </w:rPr>
-              <w:t xml:space="preserve"> input</w:t>
+              <w:t>, postojanje</w:t>
             </w:r>
           </w:p>
         </w:tc>
@@ -5668,7 +5791,7 @@
                 <w:sz w:val="20"/>
                 <w:szCs w:val="20"/>
               </w:rPr>
-              <w:t xml:space="preserve">    Zbor</w:t>
+              <w:t xml:space="preserve">       Naziv</w:t>
             </w:r>
           </w:p>
         </w:tc>
@@ -5701,7 +5824,7 @@
                 <w:sz w:val="20"/>
                 <w:szCs w:val="20"/>
               </w:rPr>
-              <w:t>2</w:t>
+              <w:t>3</w:t>
             </w:r>
           </w:p>
         </w:tc>
@@ -5799,7 +5922,7 @@
                 <w:sz w:val="20"/>
                 <w:szCs w:val="20"/>
               </w:rPr>
-              <w:t>NE</w:t>
+              <w:t>DA</w:t>
             </w:r>
           </w:p>
         </w:tc>
@@ -5873,7 +5996,7 @@
                 <w:sz w:val="20"/>
                 <w:szCs w:val="20"/>
               </w:rPr>
-              <w:t xml:space="preserve"> katolički zbor Zagreb</w:t>
+              <w:t xml:space="preserve"> katolički zbor katedrale Zagreb</w:t>
             </w:r>
           </w:p>
         </w:tc>
@@ -5905,7 +6028,7 @@
                 <w:sz w:val="20"/>
                 <w:szCs w:val="20"/>
               </w:rPr>
-              <w:t xml:space="preserve">KRUŽIĆZA ODABIR – radio </w:t>
+              <w:t xml:space="preserve">POLJE ZA UNOS- </w:t>
             </w:r>
             <w:proofErr w:type="spellStart"/>
             <w:r>
@@ -5914,7 +6037,7 @@
                 <w:sz w:val="20"/>
                 <w:szCs w:val="20"/>
               </w:rPr>
-              <w:t>button</w:t>
+              <w:t>text</w:t>
             </w:r>
             <w:proofErr w:type="spellEnd"/>
             <w:r>
@@ -5923,7 +6046,7 @@
                 <w:sz w:val="20"/>
                 <w:szCs w:val="20"/>
               </w:rPr>
-              <w:t>, postojanje</w:t>
+              <w:t xml:space="preserve"> tip</w:t>
             </w:r>
           </w:p>
         </w:tc>
@@ -6777,7 +6900,7 @@
                 <w:sz w:val="20"/>
                 <w:szCs w:val="20"/>
               </w:rPr>
-              <w:t>DA</w:t>
+              <w:t>NE</w:t>
             </w:r>
           </w:p>
         </w:tc>
@@ -7280,7 +7403,15 @@
                 <w:szCs w:val="20"/>
               </w:rPr>
               <w:lastRenderedPageBreak/>
-              <w:t>21</w:t>
+              <w:t>2</w:t>
+            </w:r>
+            <w:r>
+              <w:rPr>
+                <w:rFonts w:ascii="Arial Narrow" w:hAnsi="Arial Narrow"/>
+                <w:sz w:val="20"/>
+                <w:szCs w:val="20"/>
+              </w:rPr>
+              <w:t>1</w:t>
             </w:r>
           </w:p>
         </w:tc>
@@ -7751,7 +7882,7 @@
                 <w:sz w:val="20"/>
                 <w:szCs w:val="20"/>
               </w:rPr>
-              <w:t>E</w:t>
+              <w:t>A</w:t>
             </w:r>
           </w:p>
         </w:tc>
@@ -9105,7 +9236,7 @@
                 <w:sz w:val="20"/>
                 <w:szCs w:val="20"/>
               </w:rPr>
-              <w:t>DA</w:t>
+              <w:t>NE</w:t>
             </w:r>
           </w:p>
         </w:tc>
@@ -10072,7 +10203,7 @@
                 <w:sz w:val="20"/>
                 <w:szCs w:val="20"/>
               </w:rPr>
-              <w:t>A</w:t>
+              <w:t>E</w:t>
             </w:r>
           </w:p>
         </w:tc>
@@ -10238,320 +10369,6 @@
                 <w:szCs w:val="20"/>
               </w:rPr>
               <w:t xml:space="preserve"> tip</w:t>
-            </w:r>
-          </w:p>
-        </w:tc>
-      </w:tr>
-      <w:tr>
-        <w:trPr>
-          <w:trHeight w:val="255"/>
-        </w:trPr>
-        <w:tc>
-          <w:tcPr>
-            <w:tcW w:w="431" w:type="dxa"/>
-            <w:tcBorders>
-              <w:top w:val="single" w:sz="4" w:space="0" w:color="auto"/>
-              <w:left w:val="single" w:sz="4" w:space="0" w:color="auto"/>
-              <w:bottom w:val="single" w:sz="4" w:space="0" w:color="auto"/>
-              <w:right w:val="single" w:sz="4" w:space="0" w:color="auto"/>
-            </w:tcBorders>
-            <w:vAlign w:val="bottom"/>
-          </w:tcPr>
-          <w:p>
-            <w:pPr>
-              <w:ind w:firstLine="0"/>
-              <w:jc w:val="center"/>
-              <w:rPr>
-                <w:rFonts w:ascii="Arial Narrow" w:hAnsi="Arial Narrow"/>
-                <w:sz w:val="20"/>
-                <w:szCs w:val="20"/>
-              </w:rPr>
-            </w:pPr>
-            <w:r>
-              <w:rPr>
-                <w:rFonts w:ascii="Arial Narrow" w:hAnsi="Arial Narrow"/>
-                <w:sz w:val="20"/>
-                <w:szCs w:val="20"/>
-              </w:rPr>
-              <w:t>30</w:t>
-            </w:r>
-          </w:p>
-        </w:tc>
-        <w:tc>
-          <w:tcPr>
-            <w:tcW w:w="2155" w:type="dxa"/>
-            <w:tcBorders>
-              <w:top w:val="single" w:sz="4" w:space="0" w:color="auto"/>
-              <w:left w:val="single" w:sz="4" w:space="0" w:color="auto"/>
-              <w:bottom w:val="single" w:sz="4" w:space="0" w:color="auto"/>
-              <w:right w:val="single" w:sz="4" w:space="0" w:color="auto"/>
-            </w:tcBorders>
-            <w:noWrap/>
-            <w:vAlign w:val="bottom"/>
-          </w:tcPr>
-          <w:p>
-            <w:pPr>
-              <w:ind w:firstLine="0"/>
-              <w:rPr>
-                <w:rFonts w:ascii="Arial Narrow" w:hAnsi="Arial Narrow"/>
-                <w:b/>
-                <w:sz w:val="20"/>
-                <w:szCs w:val="20"/>
-              </w:rPr>
-            </w:pPr>
-            <w:r>
-              <w:rPr>
-                <w:rFonts w:ascii="Arial Narrow" w:hAnsi="Arial Narrow"/>
-                <w:b/>
-                <w:sz w:val="20"/>
-                <w:szCs w:val="20"/>
-              </w:rPr>
-              <w:t xml:space="preserve">   Održavanje ispovijedi</w:t>
-            </w:r>
-          </w:p>
-        </w:tc>
-        <w:tc>
-          <w:tcPr>
-            <w:tcW w:w="538" w:type="dxa"/>
-            <w:tcBorders>
-              <w:top w:val="single" w:sz="4" w:space="0" w:color="auto"/>
-              <w:left w:val="nil"/>
-              <w:bottom w:val="single" w:sz="4" w:space="0" w:color="auto"/>
-              <w:right w:val="single" w:sz="4" w:space="0" w:color="auto"/>
-            </w:tcBorders>
-            <w:shd w:val="clear" w:color="auto" w:fill="F2DBDB" w:themeFill="accent2" w:themeFillTint="33"/>
-            <w:noWrap/>
-            <w:vAlign w:val="bottom"/>
-          </w:tcPr>
-          <w:p>
-            <w:pPr>
-              <w:ind w:firstLine="0"/>
-              <w:jc w:val="center"/>
-              <w:rPr>
-                <w:rFonts w:ascii="Arial Narrow" w:hAnsi="Arial Narrow"/>
-                <w:sz w:val="20"/>
-                <w:szCs w:val="20"/>
-              </w:rPr>
-            </w:pPr>
-            <w:r>
-              <w:rPr>
-                <w:rFonts w:ascii="Arial Narrow" w:hAnsi="Arial Narrow"/>
-                <w:sz w:val="20"/>
-                <w:szCs w:val="20"/>
-              </w:rPr>
-              <w:t>2</w:t>
-            </w:r>
-          </w:p>
-        </w:tc>
-        <w:tc>
-          <w:tcPr>
-            <w:tcW w:w="425" w:type="dxa"/>
-            <w:tcBorders>
-              <w:top w:val="single" w:sz="4" w:space="0" w:color="auto"/>
-              <w:left w:val="nil"/>
-              <w:bottom w:val="single" w:sz="4" w:space="0" w:color="auto"/>
-              <w:right w:val="single" w:sz="4" w:space="0" w:color="auto"/>
-            </w:tcBorders>
-            <w:shd w:val="clear" w:color="auto" w:fill="E5B8B7" w:themeFill="accent2" w:themeFillTint="66"/>
-            <w:noWrap/>
-            <w:vAlign w:val="bottom"/>
-          </w:tcPr>
-          <w:p>
-            <w:pPr>
-              <w:ind w:firstLine="0"/>
-              <w:jc w:val="center"/>
-              <w:rPr>
-                <w:rFonts w:ascii="Arial Narrow" w:hAnsi="Arial Narrow"/>
-                <w:sz w:val="20"/>
-                <w:szCs w:val="20"/>
-              </w:rPr>
-            </w:pPr>
-            <w:r>
-              <w:rPr>
-                <w:rFonts w:ascii="Arial Narrow" w:hAnsi="Arial Narrow"/>
-                <w:sz w:val="20"/>
-                <w:szCs w:val="20"/>
-              </w:rPr>
-              <w:t>1</w:t>
-            </w:r>
-          </w:p>
-        </w:tc>
-        <w:tc>
-          <w:tcPr>
-            <w:tcW w:w="567" w:type="dxa"/>
-            <w:tcBorders>
-              <w:top w:val="single" w:sz="4" w:space="0" w:color="auto"/>
-              <w:left w:val="nil"/>
-              <w:bottom w:val="single" w:sz="4" w:space="0" w:color="auto"/>
-              <w:right w:val="single" w:sz="4" w:space="0" w:color="auto"/>
-            </w:tcBorders>
-            <w:noWrap/>
-            <w:vAlign w:val="bottom"/>
-          </w:tcPr>
-          <w:p>
-            <w:pPr>
-              <w:ind w:firstLine="0"/>
-              <w:jc w:val="center"/>
-              <w:rPr>
-                <w:rFonts w:ascii="Arial Narrow" w:hAnsi="Arial Narrow"/>
-                <w:sz w:val="20"/>
-                <w:szCs w:val="20"/>
-              </w:rPr>
-            </w:pPr>
-            <w:r>
-              <w:rPr>
-                <w:rFonts w:ascii="Arial Narrow" w:hAnsi="Arial Narrow"/>
-                <w:sz w:val="20"/>
-                <w:szCs w:val="20"/>
-              </w:rPr>
-              <w:t>E</w:t>
-            </w:r>
-          </w:p>
-        </w:tc>
-        <w:tc>
-          <w:tcPr>
-            <w:tcW w:w="992" w:type="dxa"/>
-            <w:tcBorders>
-              <w:top w:val="single" w:sz="4" w:space="0" w:color="auto"/>
-              <w:left w:val="nil"/>
-              <w:bottom w:val="single" w:sz="4" w:space="0" w:color="auto"/>
-              <w:right w:val="single" w:sz="4" w:space="0" w:color="auto"/>
-            </w:tcBorders>
-            <w:shd w:val="clear" w:color="auto" w:fill="F2DBDB" w:themeFill="accent2" w:themeFillTint="33"/>
-            <w:noWrap/>
-            <w:vAlign w:val="bottom"/>
-          </w:tcPr>
-          <w:p>
-            <w:pPr>
-              <w:ind w:firstLine="0"/>
-              <w:jc w:val="center"/>
-              <w:rPr>
-                <w:rFonts w:ascii="Arial Narrow" w:hAnsi="Arial Narrow"/>
-                <w:sz w:val="20"/>
-                <w:szCs w:val="20"/>
-              </w:rPr>
-            </w:pPr>
-            <w:r>
-              <w:rPr>
-                <w:rFonts w:ascii="Arial Narrow" w:hAnsi="Arial Narrow"/>
-                <w:sz w:val="20"/>
-                <w:szCs w:val="20"/>
-              </w:rPr>
-              <w:t>DA</w:t>
-            </w:r>
-          </w:p>
-        </w:tc>
-        <w:tc>
-          <w:tcPr>
-            <w:tcW w:w="851" w:type="dxa"/>
-            <w:tcBorders>
-              <w:top w:val="single" w:sz="4" w:space="0" w:color="auto"/>
-              <w:left w:val="nil"/>
-              <w:bottom w:val="single" w:sz="4" w:space="0" w:color="auto"/>
-              <w:right w:val="single" w:sz="4" w:space="0" w:color="auto"/>
-            </w:tcBorders>
-            <w:shd w:val="clear" w:color="auto" w:fill="E5B8B7" w:themeFill="accent2" w:themeFillTint="66"/>
-            <w:noWrap/>
-            <w:vAlign w:val="bottom"/>
-          </w:tcPr>
-          <w:p>
-            <w:pPr>
-              <w:ind w:firstLine="0"/>
-              <w:jc w:val="center"/>
-              <w:rPr>
-                <w:rFonts w:ascii="Arial Narrow" w:hAnsi="Arial Narrow"/>
-                <w:sz w:val="20"/>
-                <w:szCs w:val="20"/>
-              </w:rPr>
-            </w:pPr>
-            <w:r>
-              <w:rPr>
-                <w:rFonts w:ascii="Arial Narrow" w:hAnsi="Arial Narrow"/>
-                <w:sz w:val="20"/>
-                <w:szCs w:val="20"/>
-              </w:rPr>
-              <w:t>SKUP</w:t>
-            </w:r>
-          </w:p>
-        </w:tc>
-        <w:tc>
-          <w:tcPr>
-            <w:tcW w:w="3827" w:type="dxa"/>
-            <w:tcBorders>
-              <w:top w:val="single" w:sz="4" w:space="0" w:color="auto"/>
-              <w:left w:val="nil"/>
-              <w:bottom w:val="single" w:sz="4" w:space="0" w:color="auto"/>
-              <w:right w:val="single" w:sz="4" w:space="0" w:color="auto"/>
-            </w:tcBorders>
-            <w:noWrap/>
-            <w:vAlign w:val="bottom"/>
-          </w:tcPr>
-          <w:p>
-            <w:pPr>
-              <w:ind w:firstLine="0"/>
-              <w:rPr>
-                <w:rFonts w:ascii="Arial Narrow" w:hAnsi="Arial Narrow"/>
-                <w:sz w:val="20"/>
-                <w:szCs w:val="20"/>
-              </w:rPr>
-            </w:pPr>
-            <w:r>
-              <w:rPr>
-                <w:rFonts w:ascii="Arial Narrow" w:hAnsi="Arial Narrow"/>
-                <w:sz w:val="20"/>
-                <w:szCs w:val="20"/>
-              </w:rPr>
-              <w:t>Prije mise, poslije mise</w:t>
-            </w:r>
-          </w:p>
-        </w:tc>
-        <w:tc>
-          <w:tcPr>
-            <w:tcW w:w="4253" w:type="dxa"/>
-            <w:tcBorders>
-              <w:top w:val="single" w:sz="4" w:space="0" w:color="auto"/>
-              <w:left w:val="nil"/>
-              <w:bottom w:val="single" w:sz="4" w:space="0" w:color="auto"/>
-              <w:right w:val="single" w:sz="4" w:space="0" w:color="auto"/>
-            </w:tcBorders>
-            <w:shd w:val="clear" w:color="auto" w:fill="F2DBDB" w:themeFill="accent2" w:themeFillTint="33"/>
-            <w:noWrap/>
-            <w:vAlign w:val="bottom"/>
-          </w:tcPr>
-          <w:p>
-            <w:pPr>
-              <w:ind w:firstLine="0"/>
-              <w:rPr>
-                <w:rFonts w:ascii="Arial Narrow" w:hAnsi="Arial Narrow"/>
-                <w:sz w:val="20"/>
-                <w:szCs w:val="20"/>
-              </w:rPr>
-            </w:pPr>
-            <w:r>
-              <w:rPr>
-                <w:rFonts w:ascii="Arial Narrow" w:hAnsi="Arial Narrow"/>
-                <w:sz w:val="20"/>
-                <w:szCs w:val="20"/>
-              </w:rPr>
-              <w:t xml:space="preserve">KVADRATIĆ ZA ODABIR – </w:t>
-            </w:r>
-            <w:proofErr w:type="spellStart"/>
-            <w:r>
-              <w:rPr>
-                <w:rFonts w:ascii="Arial Narrow" w:hAnsi="Arial Narrow"/>
-                <w:sz w:val="20"/>
-                <w:szCs w:val="20"/>
-              </w:rPr>
-              <w:t>checkbox</w:t>
-            </w:r>
-            <w:proofErr w:type="spellEnd"/>
-            <w:r>
-              <w:rPr>
-                <w:rFonts w:ascii="Arial Narrow" w:hAnsi="Arial Narrow"/>
-                <w:sz w:val="20"/>
-                <w:szCs w:val="20"/>
-              </w:rPr>
-              <w:t>, višestruki izbor</w:t>
             </w:r>
           </w:p>
         </w:tc>
@@ -10572,8 +10389,8 @@
       </w:pPr>
     </w:p>
     <w:sectPr>
-      <w:headerReference w:type="default" r:id="rId7"/>
-      <w:footerReference w:type="default" r:id="rId8"/>
+      <w:headerReference w:type="default" r:id="rId8"/>
+      <w:footerReference w:type="default" r:id="rId9"/>
       <w:pgSz w:w="16838" w:h="11906" w:orient="landscape" w:code="9"/>
       <w:pgMar w:top="1418" w:right="1418" w:bottom="1418" w:left="1418" w:header="992" w:footer="1077" w:gutter="0"/>
       <w:cols w:space="708"/>
@@ -10801,11 +10618,21 @@
         </wp:anchor>
       </w:drawing>
     </w:r>
-    <w:fldSimple w:instr=" TITLE   \* MERGEFORMAT ">
-      <w:r>
-        <w:t>Otvoreno računarstvo</w:t>
-      </w:r>
-    </w:fldSimple>
+    <w:r>
+      <w:fldChar w:fldCharType="begin"/>
+    </w:r>
+    <w:r>
+      <w:instrText xml:space="preserve"> TITLE   \* MERGEFORMAT </w:instrText>
+    </w:r>
+    <w:r>
+      <w:fldChar w:fldCharType="separate"/>
+    </w:r>
+    <w:r>
+      <w:t>Otvoreno računarstvo</w:t>
+    </w:r>
+    <w:r>
+      <w:fldChar w:fldCharType="end"/>
+    </w:r>
     <w:r>
       <w:tab/>
     </w:r>
@@ -10831,6 +10658,10 @@
     </w:pPr>
   </w:p>
 </w:hdr>
+</file>
+
+<file path=word/numbering.xml><?xml version="1.0" encoding="utf-8"?>
+<w:numbering xmlns:wpc="http://schemas.microsoft.com/office/word/2010/wordprocessingCanvas" xmlns:cx="http://schemas.microsoft.com/office/drawing/2014/chartex" xmlns:cx1="http://schemas.microsoft.com/office/drawing/2015/9/8/chartex" xmlns:cx2="http://schemas.microsoft.com/office/drawing/2015/10/21/chartex" xmlns:cx3="http://schemas.microsoft.com/office/drawing/2016/5/9/chartex" xmlns:cx4="http://schemas.microsoft.com/office/drawing/2016/5/10/chartex" xmlns:cx5="http://schemas.microsoft.com/office/drawing/2016/5/11/chartex" xmlns:cx6="http://schemas.microsoft.com/office/drawing/2016/5/12/chartex" xmlns:cx7="http://schemas.microsoft.com/office/drawing/2016/5/13/chartex" xmlns:cx8="http://schemas.microsoft.com/office/drawing/2016/5/14/chartex" xmlns:mc="http://schemas.openxmlformats.org/markup-compatibility/2006" xmlns:aink="http://schemas.microsoft.com/office/drawing/2016/ink" xmlns:am3d="http://schemas.microsoft.com/office/drawing/2017/model3d" xmlns:o="urn:schemas-microsoft-com:office:office" xmlns:r="http://schemas.openxmlformats.org/officeDocument/2006/relationships" xmlns:m="http://schemas.openxmlformats.org/officeDocument/2006/math" xmlns:v="urn:schemas-microsoft-com:vml" xmlns:wp14="http://schemas.microsoft.com/office/word/2010/wordprocessingDrawing" xmlns:wp="http://schemas.openxmlformats.org/drawingml/2006/wordprocessingDrawing" xmlns:w10="urn:schemas-microsoft-com:office:word" xmlns:w="http://schemas.openxmlformats.org/wordprocessingml/2006/main" xmlns:w14="http://schemas.microsoft.com/office/word/2010/wordml" xmlns:w15="http://schemas.microsoft.com/office/word/2012/wordml" xmlns:w16cid="http://schemas.microsoft.com/office/word/2016/wordml/cid" xmlns:w16se="http://schemas.microsoft.com/office/word/2015/wordml/symex" xmlns:wpg="http://schemas.microsoft.com/office/word/2010/wordprocessingGroup" xmlns:wpi="http://schemas.microsoft.com/office/word/2010/wordprocessingInk" xmlns:wne="http://schemas.microsoft.com/office/word/2006/wordml" xmlns:wps="http://schemas.microsoft.com/office/word/2010/wordprocessingShape" mc:Ignorable="w14 w15 w16se w16cid wp14"/>
 </file>
 
 <file path=word/styles.xml><?xml version="1.0" encoding="utf-8"?>
@@ -11364,6 +11195,49 @@
       <w:lang w:eastAsia="hr-HR"/>
     </w:rPr>
   </w:style>
+  <w:style w:type="paragraph" w:styleId="Revision">
+    <w:name w:val="Revision"/>
+    <w:hidden/>
+    <w:uiPriority w:val="99"/>
+    <w:semiHidden/>
+    <w:rsid w:val="00123833"/>
+    <w:pPr>
+      <w:spacing w:after="0" w:line="240" w:lineRule="auto"/>
+    </w:pPr>
+    <w:rPr>
+      <w:rFonts w:ascii="Calibri" w:eastAsia="Times New Roman" w:hAnsi="Calibri" w:cs="Times New Roman"/>
+      <w:sz w:val="24"/>
+      <w:lang w:eastAsia="hr-HR"/>
+    </w:rPr>
+  </w:style>
+  <w:style w:type="paragraph" w:styleId="BalloonText">
+    <w:name w:val="Balloon Text"/>
+    <w:basedOn w:val="Normal"/>
+    <w:link w:val="BalloonTextChar"/>
+    <w:uiPriority w:val="99"/>
+    <w:semiHidden/>
+    <w:unhideWhenUsed/>
+    <w:rsid w:val="00123833"/>
+    <w:rPr>
+      <w:rFonts w:ascii="Segoe UI" w:hAnsi="Segoe UI" w:cs="Segoe UI"/>
+      <w:sz w:val="18"/>
+      <w:szCs w:val="18"/>
+    </w:rPr>
+  </w:style>
+  <w:style w:type="character" w:customStyle="1" w:styleId="BalloonTextChar">
+    <w:name w:val="Balloon Text Char"/>
+    <w:basedOn w:val="DefaultParagraphFont"/>
+    <w:link w:val="BalloonText"/>
+    <w:uiPriority w:val="99"/>
+    <w:semiHidden/>
+    <w:rsid w:val="00123833"/>
+    <w:rPr>
+      <w:rFonts w:ascii="Segoe UI" w:eastAsia="Times New Roman" w:hAnsi="Segoe UI" w:cs="Segoe UI"/>
+      <w:sz w:val="18"/>
+      <w:szCs w:val="18"/>
+      <w:lang w:eastAsia="hr-HR"/>
+    </w:rPr>
+  </w:style>
 </w:styles>
 </file>
 
@@ -11657,7 +11531,7 @@
 </file>
 
 <file path=customXml/itemProps1.xml><?xml version="1.0" encoding="utf-8"?>
-<ds:datastoreItem xmlns:ds="http://schemas.openxmlformats.org/officeDocument/2006/customXml" ds:itemID="{4B049B5E-BA16-4C9F-AAB5-57D419A92C87}">
+<ds:datastoreItem xmlns:ds="http://schemas.openxmlformats.org/officeDocument/2006/customXml" ds:itemID="{E9053ECB-63A5-4321-A3F9-3AA3BF2027EB}">
   <ds:schemaRefs>
     <ds:schemaRef ds:uri="http://schemas.openxmlformats.org/officeDocument/2006/bibliography"/>
   </ds:schemaRefs>

</xml_diff>